<commit_message>
Finalized week-06 in biostats-1
</commit_message>
<xml_diff>
--- a/biostats-1/doc/simon-5501-10-chi-square.docx
+++ b/biostats-1/doc/simon-5501-10-chi-square.docx
@@ -18,27 +18,28 @@
           <w:sz w:val="24"/>
           <w:szCs w:val="24"/>
         </w:rPr>
-        <w:t xml:space="preserve">Homework assignment </w:t>
-      </w:r>
-      <w:r>
+        <w:t>Homework assignment 10</w:t>
+      </w:r>
+    </w:p>
+    <w:p>
+      <w:pPr>
         <w:rPr>
           <w:rFonts w:ascii="Times New Roman" w:hAnsi="Times New Roman" w:cs="Times New Roman"/>
           <w:color w:val="C00000"/>
           <w:sz w:val="24"/>
           <w:szCs w:val="24"/>
         </w:rPr>
-        <w:t>10</w:t>
-      </w:r>
-    </w:p>
-    <w:p>
-      <w:pPr>
+      </w:pPr>
+      <w:r>
         <w:rPr>
           <w:rFonts w:ascii="Times New Roman" w:hAnsi="Times New Roman" w:cs="Times New Roman"/>
           <w:color w:val="C00000"/>
           <w:sz w:val="24"/>
           <w:szCs w:val="24"/>
         </w:rPr>
-      </w:pPr>
+        <w:t>Use black text (if possible) for everything you include in this document.</w:t>
+      </w:r>
+      <w:bookmarkStart w:id="0" w:name="_Hlk144144166"/>
       <w:r>
         <w:rPr>
           <w:rFonts w:ascii="Times New Roman" w:hAnsi="Times New Roman" w:cs="Times New Roman"/>
@@ -46,9 +47,9 @@
           <w:sz w:val="24"/>
           <w:szCs w:val="24"/>
         </w:rPr>
-        <w:t>Use black text (if possible) for everything you include in this document.</w:t>
-      </w:r>
-      <w:bookmarkStart w:id="0" w:name="_Hlk144144166"/>
+        <w:t xml:space="preserve"> Keep both your answers and the original questions. </w:t>
+      </w:r>
+      <w:bookmarkEnd w:id="0"/>
       <w:r>
         <w:rPr>
           <w:rFonts w:ascii="Times New Roman" w:hAnsi="Times New Roman" w:cs="Times New Roman"/>
@@ -56,9 +57,9 @@
           <w:sz w:val="24"/>
           <w:szCs w:val="24"/>
         </w:rPr>
-        <w:t xml:space="preserve"> Keep both your answers and the original questions. </w:t>
-      </w:r>
-      <w:bookmarkEnd w:id="0"/>
+        <w:t xml:space="preserve">Save this document in PDF format and submit it on Canvas. Include your last name, the course </w:t>
+      </w:r>
+      <w:proofErr w:type="gramStart"/>
       <w:r>
         <w:rPr>
           <w:rFonts w:ascii="Times New Roman" w:hAnsi="Times New Roman" w:cs="Times New Roman"/>
@@ -66,9 +67,9 @@
           <w:sz w:val="24"/>
           <w:szCs w:val="24"/>
         </w:rPr>
-        <w:t xml:space="preserve">Save this document in PDF format and submit it on Canvas. Include your last name, the course </w:t>
-      </w:r>
-      <w:proofErr w:type="gramStart"/>
+        <w:t>number</w:t>
+      </w:r>
+      <w:proofErr w:type="gramEnd"/>
       <w:r>
         <w:rPr>
           <w:rFonts w:ascii="Times New Roman" w:hAnsi="Times New Roman" w:cs="Times New Roman"/>
@@ -76,18 +77,18 @@
           <w:sz w:val="24"/>
           <w:szCs w:val="24"/>
         </w:rPr>
-        <w:t>number</w:t>
-      </w:r>
-      <w:proofErr w:type="gramEnd"/>
-      <w:r>
+        <w:t xml:space="preserve"> and the module number in the name of your file.</w:t>
+      </w:r>
+    </w:p>
+    <w:p>
+      <w:pPr>
         <w:rPr>
           <w:rFonts w:ascii="Times New Roman" w:hAnsi="Times New Roman" w:cs="Times New Roman"/>
           <w:color w:val="C00000"/>
           <w:sz w:val="24"/>
           <w:szCs w:val="24"/>
         </w:rPr>
-        <w:t xml:space="preserve"> and the module number in the name of your file.</w:t>
-      </w:r>
+      </w:pPr>
     </w:p>
     <w:p>
       <w:pPr>
@@ -98,38 +99,622 @@
           <w:szCs w:val="24"/>
         </w:rPr>
       </w:pPr>
-    </w:p>
-    <w:p>
-      <w:pPr>
+      <w:r>
         <w:rPr>
           <w:rFonts w:ascii="Times New Roman" w:hAnsi="Times New Roman" w:cs="Times New Roman"/>
           <w:color w:val="C00000"/>
           <w:sz w:val="24"/>
           <w:szCs w:val="24"/>
         </w:rPr>
-      </w:pPr>
-      <w:r>
+        <w:t>1. Show a documentation header. The documentation header is a description of who wrote the program, when it was written, what the purpose of the program is (briefly), and what restrictions (if any) that you may place on the program. For SPSS, you can just type the documentation as free format text. For other programs, you might use the comment feature (such as /* and */ in SAS).</w:t>
+      </w:r>
+    </w:p>
+    <w:p>
+      <w:pPr>
         <w:rPr>
           <w:rFonts w:ascii="Times New Roman" w:hAnsi="Times New Roman" w:cs="Times New Roman"/>
           <w:color w:val="C00000"/>
           <w:sz w:val="24"/>
           <w:szCs w:val="24"/>
         </w:rPr>
-        <w:t>1. Show a documentation header. The documentation header is a description of who wrote the program, when it was written, what the purpose of the program is (briefly), and what restrictions (if any) that you may place on the program. For SPSS, you can just type the documentation as free format text. For other programs, you might use the comment feature (such as /* and */ in SAS).</w:t>
-      </w:r>
+      </w:pPr>
     </w:p>
     <w:p>
       <w:pPr>
         <w:rPr>
           <w:rFonts w:ascii="Times New Roman" w:hAnsi="Times New Roman" w:cs="Times New Roman"/>
-          <w:color w:val="C00000"/>
+          <w:color w:val="000000" w:themeColor="text1"/>
+          <w:sz w:val="24"/>
+          <w:szCs w:val="24"/>
+        </w:rPr>
+      </w:pPr>
+      <w:r>
+        <w:rPr>
+          <w:rFonts w:ascii="Times New Roman" w:hAnsi="Times New Roman" w:cs="Times New Roman"/>
+          <w:color w:val="000000" w:themeColor="text1"/>
+          <w:sz w:val="24"/>
+          <w:szCs w:val="24"/>
+        </w:rPr>
+        <w:t>This homework will involve the collection of color information from a bag of M&amp;M candies.</w:t>
+      </w:r>
+      <w:r>
+        <w:rPr>
+          <w:rFonts w:ascii="Times New Roman" w:hAnsi="Times New Roman" w:cs="Times New Roman"/>
+          <w:color w:val="000000" w:themeColor="text1"/>
+          <w:sz w:val="24"/>
+          <w:szCs w:val="24"/>
+        </w:rPr>
+        <w:t xml:space="preserve"> I do not have all the details, yet, but it will be </w:t>
+      </w:r>
+      <w:proofErr w:type="gramStart"/>
+      <w:r>
+        <w:rPr>
+          <w:rFonts w:ascii="Times New Roman" w:hAnsi="Times New Roman" w:cs="Times New Roman"/>
+          <w:color w:val="000000" w:themeColor="text1"/>
+          <w:sz w:val="24"/>
+          <w:szCs w:val="24"/>
+        </w:rPr>
+        <w:t>similar to</w:t>
+      </w:r>
+      <w:proofErr w:type="gramEnd"/>
+      <w:r>
+        <w:rPr>
+          <w:rFonts w:ascii="Times New Roman" w:hAnsi="Times New Roman" w:cs="Times New Roman"/>
+          <w:color w:val="000000" w:themeColor="text1"/>
+          <w:sz w:val="24"/>
+          <w:szCs w:val="24"/>
+        </w:rPr>
+        <w:t xml:space="preserve"> the following assignment from last year.</w:t>
+      </w:r>
+    </w:p>
+    <w:p>
+      <w:pPr>
+        <w:spacing w:before="100" w:beforeAutospacing="1" w:after="100" w:afterAutospacing="1" w:line="240" w:lineRule="auto"/>
+        <w:rPr>
+          <w:rFonts w:ascii="Times New Roman" w:eastAsia="Times New Roman" w:hAnsi="Times New Roman" w:cs="Times New Roman"/>
+          <w:sz w:val="24"/>
+          <w:szCs w:val="24"/>
+        </w:rPr>
+      </w:pPr>
+      <w:hyperlink r:id="rId7" w:tooltip="HW#10-Chi Square and ORs" w:history="1">
+        <w:r>
+          <w:rPr>
+            <w:rFonts w:ascii="Times New Roman" w:eastAsia="Times New Roman" w:hAnsi="Times New Roman" w:cs="Times New Roman"/>
+            <w:color w:val="0000FF"/>
+            <w:sz w:val="24"/>
+            <w:szCs w:val="24"/>
+            <w:u w:val="single"/>
+          </w:rPr>
+          <w:t xml:space="preserve">Homework Assignment 9 </w:t>
+        </w:r>
+        <w:r>
+          <w:rPr>
+            <w:rFonts w:ascii="Times New Roman" w:eastAsia="Times New Roman" w:hAnsi="Times New Roman" w:cs="Times New Roman"/>
+            <w:b/>
+            <w:bCs/>
+            <w:color w:val="0000FF"/>
+            <w:sz w:val="24"/>
+            <w:szCs w:val="24"/>
+            <w:u w:val="single"/>
+          </w:rPr>
+          <w:t xml:space="preserve">- </w:t>
+        </w:r>
+        <w:r>
+          <w:rPr>
+            <w:rFonts w:ascii="Times New Roman" w:eastAsia="Times New Roman" w:hAnsi="Times New Roman" w:cs="Times New Roman"/>
+            <w:color w:val="0000FF"/>
+            <w:sz w:val="24"/>
+            <w:szCs w:val="24"/>
+            <w:u w:val="single"/>
+          </w:rPr>
+          <w:t>Chi Squ</w:t>
+        </w:r>
+        <w:r>
+          <w:rPr>
+            <w:rFonts w:ascii="Times New Roman" w:eastAsia="Times New Roman" w:hAnsi="Times New Roman" w:cs="Times New Roman"/>
+            <w:color w:val="0000FF"/>
+            <w:sz w:val="24"/>
+            <w:szCs w:val="24"/>
+            <w:u w:val="single"/>
+          </w:rPr>
+          <w:t>a</w:t>
+        </w:r>
+        <w:r>
+          <w:rPr>
+            <w:rFonts w:ascii="Times New Roman" w:eastAsia="Times New Roman" w:hAnsi="Times New Roman" w:cs="Times New Roman"/>
+            <w:color w:val="0000FF"/>
+            <w:sz w:val="24"/>
+            <w:szCs w:val="24"/>
+            <w:u w:val="single"/>
+          </w:rPr>
+          <w:t>re and Odds Ratios</w:t>
+        </w:r>
+      </w:hyperlink>
+    </w:p>
+    <w:p>
+      <w:pPr>
+        <w:spacing w:before="100" w:beforeAutospacing="1" w:after="100" w:afterAutospacing="1" w:line="240" w:lineRule="auto"/>
+        <w:rPr>
+          <w:rFonts w:ascii="Times New Roman" w:eastAsia="Times New Roman" w:hAnsi="Times New Roman" w:cs="Times New Roman"/>
+          <w:sz w:val="24"/>
+          <w:szCs w:val="24"/>
+        </w:rPr>
+      </w:pPr>
+      <w:r>
+        <w:rPr>
+          <w:rFonts w:ascii="Times New Roman" w:eastAsia="Times New Roman" w:hAnsi="Times New Roman" w:cs="Times New Roman"/>
+          <w:sz w:val="24"/>
+          <w:szCs w:val="24"/>
+        </w:rPr>
+        <w:t xml:space="preserve">M&amp;M Class Bag Counts - The data in the summary table will be used to complete the HW assignment. </w:t>
+      </w:r>
+      <w:r>
+        <w:rPr>
+          <w:rFonts w:ascii="Times New Roman" w:eastAsia="Times New Roman" w:hAnsi="Times New Roman" w:cs="Times New Roman"/>
+          <w:b/>
+          <w:bCs/>
+          <w:sz w:val="24"/>
+          <w:szCs w:val="24"/>
+          <w:u w:val="single"/>
+        </w:rPr>
+        <w:t>YOU MUST HAVE a 1.69 oz bag of PLAIN M&amp;Ms to complete the lesson</w:t>
+      </w:r>
+      <w:r>
+        <w:rPr>
+          <w:rFonts w:ascii="Times New Roman" w:eastAsia="Times New Roman" w:hAnsi="Times New Roman" w:cs="Times New Roman"/>
+          <w:b/>
+          <w:bCs/>
+          <w:sz w:val="24"/>
+          <w:szCs w:val="24"/>
+        </w:rPr>
+        <w:t xml:space="preserve">. Count the colors in your bag and post them as directed in the </w:t>
+      </w:r>
+      <w:hyperlink r:id="rId8" w:tooltip="m&amp;m Color Reporting " w:history="1">
+        <w:r>
+          <w:rPr>
+            <w:rFonts w:ascii="Times New Roman" w:eastAsia="Times New Roman" w:hAnsi="Times New Roman" w:cs="Times New Roman"/>
+            <w:b/>
+            <w:bCs/>
+            <w:color w:val="0000FF"/>
+            <w:sz w:val="24"/>
+            <w:szCs w:val="24"/>
+            <w:u w:val="single"/>
+          </w:rPr>
+          <w:t>M&amp;M Color Reporting discussion board</w:t>
+        </w:r>
+      </w:hyperlink>
+      <w:r>
+        <w:rPr>
+          <w:rFonts w:ascii="Times New Roman" w:eastAsia="Times New Roman" w:hAnsi="Times New Roman" w:cs="Times New Roman"/>
+          <w:b/>
+          <w:bCs/>
+          <w:sz w:val="24"/>
+          <w:szCs w:val="24"/>
+        </w:rPr>
+        <w:t xml:space="preserve">. Do this by Sunday October 30th at midnight. I will create a class summary of the bag color counts. </w:t>
+      </w:r>
+    </w:p>
+    <w:p>
+      <w:pPr>
+        <w:spacing w:before="100" w:beforeAutospacing="1" w:after="100" w:afterAutospacing="1" w:line="240" w:lineRule="auto"/>
+        <w:rPr>
+          <w:rFonts w:ascii="Times New Roman" w:eastAsia="Times New Roman" w:hAnsi="Times New Roman" w:cs="Times New Roman"/>
+          <w:sz w:val="24"/>
+          <w:szCs w:val="24"/>
+        </w:rPr>
+      </w:pPr>
+      <w:r>
+        <w:rPr>
+          <w:rFonts w:ascii="Times New Roman" w:eastAsia="Times New Roman" w:hAnsi="Times New Roman" w:cs="Times New Roman"/>
+          <w:sz w:val="24"/>
+          <w:szCs w:val="24"/>
+        </w:rPr>
+        <w:t xml:space="preserve">For those who do not have bag counts included in the summary that I post: </w:t>
+      </w:r>
+      <w:r>
+        <w:rPr>
+          <w:rFonts w:ascii="Times New Roman" w:eastAsia="Times New Roman" w:hAnsi="Times New Roman" w:cs="Times New Roman"/>
+          <w:b/>
+          <w:bCs/>
+          <w:color w:val="E03E2D"/>
+          <w:sz w:val="24"/>
+          <w:szCs w:val="24"/>
+        </w:rPr>
+        <w:t>DO NOT ADD YOUR BAG TO THESE COUNTS</w:t>
+      </w:r>
+      <w:r>
+        <w:rPr>
+          <w:rFonts w:ascii="Times New Roman" w:eastAsia="Times New Roman" w:hAnsi="Times New Roman" w:cs="Times New Roman"/>
+          <w:sz w:val="24"/>
+          <w:szCs w:val="24"/>
+        </w:rPr>
+        <w:t>.</w:t>
+      </w:r>
+    </w:p>
+    <w:p>
+      <w:pPr>
+        <w:numPr>
+          <w:ilvl w:val="0"/>
+          <w:numId w:val="6"/>
+        </w:numPr>
+        <w:spacing w:before="100" w:beforeAutospacing="1" w:after="100" w:afterAutospacing="1" w:line="240" w:lineRule="auto"/>
+        <w:rPr>
+          <w:rFonts w:ascii="Times New Roman" w:eastAsia="Times New Roman" w:hAnsi="Times New Roman" w:cs="Times New Roman"/>
+          <w:sz w:val="24"/>
+          <w:szCs w:val="24"/>
+        </w:rPr>
+      </w:pPr>
+      <w:hyperlink r:id="rId9" w:tooltip="m&amp;m Color Reporting " w:history="1">
+        <w:r>
+          <w:rPr>
+            <w:rFonts w:ascii="Times New Roman" w:eastAsia="Times New Roman" w:hAnsi="Times New Roman" w:cs="Times New Roman"/>
+            <w:color w:val="0000FF"/>
+            <w:sz w:val="24"/>
+            <w:szCs w:val="24"/>
+            <w:u w:val="single"/>
+          </w:rPr>
+          <w:t>M&amp;M Color Reporting Discussion Board</w:t>
+        </w:r>
+      </w:hyperlink>
+    </w:p>
+    <w:p>
+      <w:pPr>
+        <w:numPr>
+          <w:ilvl w:val="0"/>
+          <w:numId w:val="6"/>
+        </w:numPr>
+        <w:spacing w:before="100" w:beforeAutospacing="1" w:after="100" w:afterAutospacing="1" w:line="240" w:lineRule="auto"/>
+        <w:rPr>
+          <w:rFonts w:ascii="Times New Roman" w:eastAsia="Times New Roman" w:hAnsi="Times New Roman" w:cs="Times New Roman"/>
+          <w:sz w:val="24"/>
+          <w:szCs w:val="24"/>
+        </w:rPr>
+      </w:pPr>
+      <w:r>
+        <w:rPr>
+          <w:rFonts w:ascii="Times New Roman" w:eastAsia="Times New Roman" w:hAnsi="Times New Roman" w:cs="Times New Roman"/>
+          <w:sz w:val="24"/>
+          <w:szCs w:val="24"/>
+        </w:rPr>
+        <w:t>Treat the counts provided in the summary as representative of the class.</w:t>
+      </w:r>
+    </w:p>
+    <w:p>
+      <w:pPr>
+        <w:numPr>
+          <w:ilvl w:val="0"/>
+          <w:numId w:val="6"/>
+        </w:numPr>
+        <w:spacing w:before="100" w:beforeAutospacing="1" w:after="100" w:afterAutospacing="1" w:line="240" w:lineRule="auto"/>
+        <w:rPr>
+          <w:rFonts w:ascii="Times New Roman" w:eastAsia="Times New Roman" w:hAnsi="Times New Roman" w:cs="Times New Roman"/>
+          <w:sz w:val="24"/>
+          <w:szCs w:val="24"/>
+        </w:rPr>
+      </w:pPr>
+      <w:r>
+        <w:rPr>
+          <w:rFonts w:ascii="Times New Roman" w:eastAsia="Times New Roman" w:hAnsi="Times New Roman" w:cs="Times New Roman"/>
+          <w:sz w:val="24"/>
+          <w:szCs w:val="24"/>
+        </w:rPr>
+        <w:t>You will use your own bag counts for the problems that require your bag counts.</w:t>
+      </w:r>
+    </w:p>
+    <w:p>
+      <w:pPr>
+        <w:numPr>
+          <w:ilvl w:val="0"/>
+          <w:numId w:val="6"/>
+        </w:numPr>
+        <w:spacing w:before="100" w:beforeAutospacing="1" w:after="100" w:afterAutospacing="1" w:line="240" w:lineRule="auto"/>
+        <w:rPr>
+          <w:rFonts w:ascii="Times New Roman" w:eastAsia="Times New Roman" w:hAnsi="Times New Roman" w:cs="Times New Roman"/>
+          <w:sz w:val="24"/>
+          <w:szCs w:val="24"/>
+        </w:rPr>
+      </w:pPr>
+      <w:r>
+        <w:rPr>
+          <w:rFonts w:ascii="Times New Roman" w:eastAsia="Times New Roman" w:hAnsi="Times New Roman" w:cs="Times New Roman"/>
+          <w:sz w:val="24"/>
+          <w:szCs w:val="24"/>
+        </w:rPr>
+        <w:t>You will use the data in the count summary table for the problems that require class bag counts.</w:t>
+      </w:r>
+    </w:p>
+    <w:p>
+      <w:pPr>
+        <w:spacing w:before="100" w:beforeAutospacing="1" w:after="100" w:afterAutospacing="1" w:line="240" w:lineRule="auto"/>
+        <w:rPr>
+          <w:rFonts w:ascii="Times New Roman" w:eastAsia="Times New Roman" w:hAnsi="Times New Roman" w:cs="Times New Roman"/>
+          <w:sz w:val="24"/>
+          <w:szCs w:val="24"/>
+        </w:rPr>
+      </w:pPr>
+      <w:hyperlink r:id="rId10" w:tgtFrame="_blank" w:tooltip="m and m class bag counts - 2022.docx" w:history="1">
+        <w:r>
+          <w:rPr>
+            <w:rFonts w:ascii="Times New Roman" w:eastAsia="Times New Roman" w:hAnsi="Times New Roman" w:cs="Times New Roman"/>
+            <w:color w:val="0000FF"/>
+            <w:sz w:val="24"/>
+            <w:szCs w:val="24"/>
+            <w:u w:val="single"/>
+          </w:rPr>
+          <w:t>Class Bag Count Summary Table</w:t>
+        </w:r>
+      </w:hyperlink>
+    </w:p>
+    <w:p>
+      <w:pPr>
+        <w:spacing w:before="100" w:beforeAutospacing="1" w:after="100" w:afterAutospacing="1" w:line="240" w:lineRule="auto"/>
+        <w:rPr>
+          <w:rFonts w:ascii="Times New Roman" w:eastAsia="Times New Roman" w:hAnsi="Times New Roman" w:cs="Times New Roman"/>
+          <w:sz w:val="24"/>
+          <w:szCs w:val="24"/>
+        </w:rPr>
+      </w:pPr>
+    </w:p>
+    <w:p>
+      <w:pPr>
+        <w:pStyle w:val="NormalWeb"/>
+        <w:shd w:val="clear" w:color="auto" w:fill="FFFFFF"/>
+        <w:spacing w:before="180" w:beforeAutospacing="0" w:after="180" w:afterAutospacing="0"/>
+        <w:rPr>
+          <w:rFonts w:ascii="Lato" w:hAnsi="Lato"/>
+          <w:color w:val="333333"/>
+        </w:rPr>
+      </w:pPr>
+      <w:r>
+        <w:rPr>
+          <w:rStyle w:val="Strong"/>
+          <w:rFonts w:ascii="Lato" w:hAnsi="Lato"/>
+          <w:color w:val="BA372A"/>
+        </w:rPr>
+        <w:t xml:space="preserve">Open your bag of Plain </w:t>
+      </w:r>
+      <w:proofErr w:type="spellStart"/>
+      <w:r>
+        <w:rPr>
+          <w:rStyle w:val="Strong"/>
+          <w:rFonts w:ascii="Lato" w:hAnsi="Lato"/>
+          <w:color w:val="BA372A"/>
+        </w:rPr>
+        <w:t>m&amp;ms</w:t>
+      </w:r>
+      <w:proofErr w:type="spellEnd"/>
+      <w:r>
+        <w:rPr>
+          <w:rStyle w:val="Strong"/>
+          <w:rFonts w:ascii="Lato" w:hAnsi="Lato"/>
+          <w:color w:val="BA372A"/>
+        </w:rPr>
+        <w:t>. (Single Serving Bag ~1.69 oz)</w:t>
+      </w:r>
+    </w:p>
+    <w:p>
+      <w:pPr>
+        <w:pStyle w:val="NormalWeb"/>
+        <w:shd w:val="clear" w:color="auto" w:fill="FFFFFF"/>
+        <w:spacing w:before="180" w:beforeAutospacing="0" w:after="180" w:afterAutospacing="0"/>
+        <w:rPr>
+          <w:rFonts w:ascii="Lato" w:hAnsi="Lato"/>
+          <w:color w:val="333333"/>
+        </w:rPr>
+      </w:pPr>
+      <w:r>
+        <w:rPr>
+          <w:rStyle w:val="Strong"/>
+          <w:rFonts w:ascii="Lato" w:hAnsi="Lato"/>
+          <w:color w:val="BA372A"/>
+        </w:rPr>
+        <w:t>Count the colors in the bag.</w:t>
+      </w:r>
+    </w:p>
+    <w:p>
+      <w:pPr>
+        <w:pStyle w:val="NormalWeb"/>
+        <w:shd w:val="clear" w:color="auto" w:fill="FFFFFF"/>
+        <w:spacing w:before="180" w:beforeAutospacing="0" w:after="180" w:afterAutospacing="0"/>
+        <w:rPr>
+          <w:rFonts w:ascii="Lato" w:hAnsi="Lato"/>
+          <w:color w:val="333333"/>
+        </w:rPr>
+      </w:pPr>
+      <w:r>
+        <w:rPr>
+          <w:rStyle w:val="Strong"/>
+          <w:rFonts w:ascii="Lato" w:hAnsi="Lato"/>
+          <w:color w:val="BA372A"/>
+        </w:rPr>
+        <w:t>Post your colors and number of those colors in the </w:t>
+      </w:r>
+      <w:proofErr w:type="spellStart"/>
+      <w:r>
+        <w:rPr>
+          <w:rStyle w:val="Strong"/>
+          <w:rFonts w:ascii="Lato" w:hAnsi="Lato"/>
+          <w:color w:val="BA372A"/>
+        </w:rPr>
+        <w:fldChar w:fldCharType="begin"/>
+      </w:r>
+      <w:r>
+        <w:rPr>
+          <w:rStyle w:val="Strong"/>
+          <w:rFonts w:ascii="Lato" w:hAnsi="Lato"/>
+          <w:color w:val="BA372A"/>
+        </w:rPr>
+        <w:instrText>HYPERLINK "https://umsystem.instructure.com/courses/199097/discussion_topics/1719966" \o "m&amp;m Color Reporting "</w:instrText>
+      </w:r>
+      <w:r>
+        <w:rPr>
+          <w:rStyle w:val="Strong"/>
+          <w:rFonts w:ascii="Lato" w:hAnsi="Lato"/>
+          <w:color w:val="BA372A"/>
+        </w:rPr>
+      </w:r>
+      <w:r>
+        <w:rPr>
+          <w:rStyle w:val="Strong"/>
+          <w:rFonts w:ascii="Lato" w:hAnsi="Lato"/>
+          <w:color w:val="BA372A"/>
+        </w:rPr>
+        <w:fldChar w:fldCharType="separate"/>
+      </w:r>
+      <w:r>
+        <w:rPr>
+          <w:rStyle w:val="Hyperlink"/>
+          <w:rFonts w:ascii="Lato" w:hAnsi="Lato"/>
+          <w:b/>
+          <w:bCs/>
+        </w:rPr>
+        <w:t>m&amp;m</w:t>
+      </w:r>
+      <w:proofErr w:type="spellEnd"/>
+      <w:r>
+        <w:rPr>
+          <w:rStyle w:val="Hyperlink"/>
+          <w:rFonts w:ascii="Lato" w:hAnsi="Lato"/>
+          <w:b/>
+          <w:bCs/>
+        </w:rPr>
+        <w:t xml:space="preserve"> Color Reporting discussion board</w:t>
+      </w:r>
+      <w:r>
+        <w:rPr>
+          <w:rStyle w:val="Strong"/>
+          <w:rFonts w:ascii="Lato" w:hAnsi="Lato"/>
+          <w:color w:val="BA372A"/>
+        </w:rPr>
+        <w:fldChar w:fldCharType="end"/>
+      </w:r>
+      <w:r>
+        <w:rPr>
+          <w:rStyle w:val="Strong"/>
+          <w:rFonts w:ascii="Lato" w:hAnsi="Lato"/>
+          <w:color w:val="BA372A"/>
+        </w:rPr>
+        <w:t>.</w:t>
+      </w:r>
+    </w:p>
+    <w:p>
+      <w:pPr>
+        <w:pStyle w:val="NormalWeb"/>
+        <w:shd w:val="clear" w:color="auto" w:fill="FFFFFF"/>
+        <w:spacing w:before="180" w:beforeAutospacing="0" w:after="180" w:afterAutospacing="0"/>
+        <w:rPr>
+          <w:rFonts w:ascii="Lato" w:hAnsi="Lato"/>
+          <w:color w:val="333333"/>
+        </w:rPr>
+      </w:pPr>
+      <w:r>
+        <w:rPr>
+          <w:rStyle w:val="Strong"/>
+          <w:rFonts w:ascii="Lato" w:hAnsi="Lato"/>
+          <w:color w:val="E03E2D"/>
+        </w:rPr>
+        <w:t>Due Date: </w:t>
+      </w:r>
+      <w:hyperlink r:id="rId11" w:tooltip="Weekly schedule for Fall semester 2023" w:history="1">
+        <w:r>
+          <w:rPr>
+            <w:rStyle w:val="Hyperlink"/>
+            <w:rFonts w:ascii="Lato" w:hAnsi="Lato"/>
+            <w:b/>
+            <w:bCs/>
+          </w:rPr>
+          <w:t>End of the eleventh week of classes</w:t>
+        </w:r>
+      </w:hyperlink>
+    </w:p>
+    <w:p>
+      <w:pPr>
+        <w:pStyle w:val="NormalWeb"/>
+        <w:shd w:val="clear" w:color="auto" w:fill="FFFFFF"/>
+        <w:spacing w:before="180" w:beforeAutospacing="0" w:after="180" w:afterAutospacing="0"/>
+        <w:rPr>
+          <w:rFonts w:ascii="Lato" w:hAnsi="Lato"/>
+          <w:color w:val="333333"/>
+        </w:rPr>
+      </w:pPr>
+      <w:r>
+        <w:rPr>
+          <w:rFonts w:ascii="Lato" w:hAnsi="Lato"/>
+          <w:color w:val="333333"/>
+        </w:rPr>
+        <w:lastRenderedPageBreak/>
+        <w:t>Follow the instructions contained in this HW assignment. Complete as directed and then upload the assignment document into Canvas.</w:t>
+      </w:r>
+    </w:p>
+    <w:p>
+      <w:pPr>
+        <w:pStyle w:val="NormalWeb"/>
+        <w:shd w:val="clear" w:color="auto" w:fill="FFFFFF"/>
+        <w:spacing w:before="0" w:beforeAutospacing="0" w:after="0" w:afterAutospacing="0"/>
+        <w:rPr>
+          <w:rFonts w:ascii="Lato" w:hAnsi="Lato"/>
+          <w:color w:val="333333"/>
+        </w:rPr>
+      </w:pPr>
+      <w:hyperlink r:id="rId12" w:tgtFrame="_blank" w:tooltip="m and m class bag counts - 2022-1.docx" w:history="1">
+        <w:r>
+          <w:rPr>
+            <w:rStyle w:val="Hyperlink"/>
+            <w:rFonts w:ascii="Lato" w:hAnsi="Lato"/>
+          </w:rPr>
+          <w:t>Class Bag Count Summary Table</w:t>
+        </w:r>
+      </w:hyperlink>
+      <w:r>
+        <w:rPr>
+          <w:rFonts w:ascii="Lato" w:hAnsi="Lato"/>
+          <w:color w:val="333333"/>
+        </w:rPr>
+        <w:t xml:space="preserve"> </w:t>
+      </w:r>
+    </w:p>
+    <w:p>
+      <w:pPr>
+        <w:pStyle w:val="NormalWeb"/>
+        <w:shd w:val="clear" w:color="auto" w:fill="FFFFFF"/>
+        <w:spacing w:before="180" w:beforeAutospacing="0" w:after="180" w:afterAutospacing="0"/>
+        <w:rPr>
+          <w:rFonts w:ascii="Lato" w:hAnsi="Lato"/>
+          <w:color w:val="333333"/>
+        </w:rPr>
+      </w:pPr>
+      <w:hyperlink r:id="rId13" w:tgtFrame="_blank" w:tooltip="BSI HW Chi-Square and Odds-Risk 2022.docx" w:history="1">
+        <w:r>
+          <w:rPr>
+            <w:rStyle w:val="Hyperlink"/>
+            <w:rFonts w:ascii="Lato" w:hAnsi="Lato"/>
+          </w:rPr>
+          <w:t>Homework #11 - Chi Square and Odds Ratios</w:t>
+        </w:r>
+      </w:hyperlink>
+    </w:p>
+    <w:p>
+      <w:pPr>
+        <w:spacing w:before="100" w:beforeAutospacing="1" w:after="100" w:afterAutospacing="1" w:line="240" w:lineRule="auto"/>
+        <w:rPr>
+          <w:rFonts w:ascii="Times New Roman" w:eastAsia="Times New Roman" w:hAnsi="Times New Roman" w:cs="Times New Roman"/>
+          <w:sz w:val="24"/>
+          <w:szCs w:val="24"/>
+        </w:rPr>
+      </w:pPr>
+    </w:p>
+    <w:p>
+      <w:pPr>
+        <w:rPr>
+          <w:rFonts w:ascii="Times New Roman" w:hAnsi="Times New Roman" w:cs="Times New Roman"/>
+          <w:color w:val="000000" w:themeColor="text1"/>
           <w:sz w:val="24"/>
           <w:szCs w:val="24"/>
         </w:rPr>
       </w:pPr>
     </w:p>
     <w:sectPr>
-      <w:headerReference w:type="default" r:id="rId7"/>
+      <w:headerReference w:type="default" r:id="rId14"/>
       <w:pgSz w:w="12240" w:h="15840"/>
       <w:pgMar w:top="1440" w:right="1440" w:bottom="1530" w:left="1440" w:header="720" w:footer="720" w:gutter="0"/>
       <w:cols w:space="720"/>
@@ -208,6 +793,155 @@
 <file path=word/numbering.xml><?xml version="1.0" encoding="utf-8"?>
 <w:numbering xmlns:wpc="http://schemas.microsoft.com/office/word/2010/wordprocessingCanvas" xmlns:cx="http://schemas.microsoft.com/office/drawing/2014/chartex" xmlns:cx1="http://schemas.microsoft.com/office/drawing/2015/9/8/chartex" xmlns:cx2="http://schemas.microsoft.com/office/drawing/2015/10/21/chartex" xmlns:cx3="http://schemas.microsoft.com/office/drawing/2016/5/9/chartex" xmlns:cx4="http://schemas.microsoft.com/office/drawing/2016/5/10/chartex" xmlns:cx5="http://schemas.microsoft.com/office/drawing/2016/5/11/chartex" xmlns:cx6="http://schemas.microsoft.com/office/drawing/2016/5/12/chartex" xmlns:cx7="http://schemas.microsoft.com/office/drawing/2016/5/13/chartex" xmlns:cx8="http://schemas.microsoft.com/office/drawing/2016/5/14/chartex" xmlns:mc="http://schemas.openxmlformats.org/markup-compatibility/2006" xmlns:aink="http://schemas.microsoft.com/office/drawing/2016/ink" xmlns:am3d="http://schemas.microsoft.com/office/drawing/2017/model3d" xmlns:o="urn:schemas-microsoft-com:office:office" xmlns:oel="http://schemas.microsoft.com/office/2019/extlst" xmlns:r="http://schemas.openxmlformats.org/officeDocument/2006/relationships" xmlns:m="http://schemas.openxmlformats.org/officeDocument/2006/math" xmlns:v="urn:schemas-microsoft-com:vml" xmlns:wp14="http://schemas.microsoft.com/office/word/2010/wordprocessingDrawing" xmlns:wp="http://schemas.openxmlformats.org/drawingml/2006/wordprocessingDrawing" xmlns:w10="urn:schemas-microsoft-com:office:word" xmlns:w="http://schemas.openxmlformats.org/wordprocessingml/2006/main" xmlns:w14="http://schemas.microsoft.com/office/word/2010/wordml" xmlns:w15="http://schemas.microsoft.com/office/word/2012/wordml" xmlns:w16cex="http://schemas.microsoft.com/office/word/2018/wordml/cex" xmlns:w16cid="http://schemas.microsoft.com/office/word/2016/wordml/cid" xmlns:w16="http://schemas.microsoft.com/office/word/2018/wordml" xmlns:w16sdtdh="http://schemas.microsoft.com/office/word/2020/wordml/sdtdatahash" xmlns:w16se="http://schemas.microsoft.com/office/word/2015/wordml/symex" xmlns:wpg="http://schemas.microsoft.com/office/word/2010/wordprocessingGroup" xmlns:wpi="http://schemas.microsoft.com/office/word/2010/wordprocessingInk" xmlns:wne="http://schemas.microsoft.com/office/word/2006/wordml" xmlns:wps="http://schemas.microsoft.com/office/word/2010/wordprocessingShape" mc:Ignorable="w14 w15 w16se w16cid w16 w16cex w16sdtdh wp14">
   <w:abstractNum w:abstractNumId="0" w15:restartNumberingAfterBreak="0">
+    <w:nsid w:val="094831D8"/>
+    <w:multiLevelType w:val="multilevel"/>
+    <w:tmpl w:val="E9BA4734"/>
+    <w:lvl w:ilvl="0">
+      <w:start w:val="1"/>
+      <w:numFmt w:val="bullet"/>
+      <w:lvlText w:val=""/>
+      <w:lvlJc w:val="left"/>
+      <w:pPr>
+        <w:tabs>
+          <w:tab w:val="num" w:pos="720"/>
+        </w:tabs>
+        <w:ind w:left="720" w:hanging="360"/>
+      </w:pPr>
+      <w:rPr>
+        <w:rFonts w:ascii="Symbol" w:hAnsi="Symbol" w:hint="default"/>
+        <w:sz w:val="20"/>
+      </w:rPr>
+    </w:lvl>
+    <w:lvl w:ilvl="1" w:tentative="1">
+      <w:start w:val="1"/>
+      <w:numFmt w:val="bullet"/>
+      <w:lvlText w:val="o"/>
+      <w:lvlJc w:val="left"/>
+      <w:pPr>
+        <w:tabs>
+          <w:tab w:val="num" w:pos="1440"/>
+        </w:tabs>
+        <w:ind w:left="1440" w:hanging="360"/>
+      </w:pPr>
+      <w:rPr>
+        <w:rFonts w:ascii="Courier New" w:hAnsi="Courier New" w:hint="default"/>
+        <w:sz w:val="20"/>
+      </w:rPr>
+    </w:lvl>
+    <w:lvl w:ilvl="2" w:tentative="1">
+      <w:start w:val="1"/>
+      <w:numFmt w:val="bullet"/>
+      <w:lvlText w:val=""/>
+      <w:lvlJc w:val="left"/>
+      <w:pPr>
+        <w:tabs>
+          <w:tab w:val="num" w:pos="2160"/>
+        </w:tabs>
+        <w:ind w:left="2160" w:hanging="360"/>
+      </w:pPr>
+      <w:rPr>
+        <w:rFonts w:ascii="Wingdings" w:hAnsi="Wingdings" w:hint="default"/>
+        <w:sz w:val="20"/>
+      </w:rPr>
+    </w:lvl>
+    <w:lvl w:ilvl="3" w:tentative="1">
+      <w:start w:val="1"/>
+      <w:numFmt w:val="bullet"/>
+      <w:lvlText w:val=""/>
+      <w:lvlJc w:val="left"/>
+      <w:pPr>
+        <w:tabs>
+          <w:tab w:val="num" w:pos="2880"/>
+        </w:tabs>
+        <w:ind w:left="2880" w:hanging="360"/>
+      </w:pPr>
+      <w:rPr>
+        <w:rFonts w:ascii="Wingdings" w:hAnsi="Wingdings" w:hint="default"/>
+        <w:sz w:val="20"/>
+      </w:rPr>
+    </w:lvl>
+    <w:lvl w:ilvl="4" w:tentative="1">
+      <w:start w:val="1"/>
+      <w:numFmt w:val="bullet"/>
+      <w:lvlText w:val=""/>
+      <w:lvlJc w:val="left"/>
+      <w:pPr>
+        <w:tabs>
+          <w:tab w:val="num" w:pos="3600"/>
+        </w:tabs>
+        <w:ind w:left="3600" w:hanging="360"/>
+      </w:pPr>
+      <w:rPr>
+        <w:rFonts w:ascii="Wingdings" w:hAnsi="Wingdings" w:hint="default"/>
+        <w:sz w:val="20"/>
+      </w:rPr>
+    </w:lvl>
+    <w:lvl w:ilvl="5" w:tentative="1">
+      <w:start w:val="1"/>
+      <w:numFmt w:val="bullet"/>
+      <w:lvlText w:val=""/>
+      <w:lvlJc w:val="left"/>
+      <w:pPr>
+        <w:tabs>
+          <w:tab w:val="num" w:pos="4320"/>
+        </w:tabs>
+        <w:ind w:left="4320" w:hanging="360"/>
+      </w:pPr>
+      <w:rPr>
+        <w:rFonts w:ascii="Wingdings" w:hAnsi="Wingdings" w:hint="default"/>
+        <w:sz w:val="20"/>
+      </w:rPr>
+    </w:lvl>
+    <w:lvl w:ilvl="6" w:tentative="1">
+      <w:start w:val="1"/>
+      <w:numFmt w:val="bullet"/>
+      <w:lvlText w:val=""/>
+      <w:lvlJc w:val="left"/>
+      <w:pPr>
+        <w:tabs>
+          <w:tab w:val="num" w:pos="5040"/>
+        </w:tabs>
+        <w:ind w:left="5040" w:hanging="360"/>
+      </w:pPr>
+      <w:rPr>
+        <w:rFonts w:ascii="Wingdings" w:hAnsi="Wingdings" w:hint="default"/>
+        <w:sz w:val="20"/>
+      </w:rPr>
+    </w:lvl>
+    <w:lvl w:ilvl="7" w:tentative="1">
+      <w:start w:val="1"/>
+      <w:numFmt w:val="bullet"/>
+      <w:lvlText w:val=""/>
+      <w:lvlJc w:val="left"/>
+      <w:pPr>
+        <w:tabs>
+          <w:tab w:val="num" w:pos="5760"/>
+        </w:tabs>
+        <w:ind w:left="5760" w:hanging="360"/>
+      </w:pPr>
+      <w:rPr>
+        <w:rFonts w:ascii="Wingdings" w:hAnsi="Wingdings" w:hint="default"/>
+        <w:sz w:val="20"/>
+      </w:rPr>
+    </w:lvl>
+    <w:lvl w:ilvl="8" w:tentative="1">
+      <w:start w:val="1"/>
+      <w:numFmt w:val="bullet"/>
+      <w:lvlText w:val=""/>
+      <w:lvlJc w:val="left"/>
+      <w:pPr>
+        <w:tabs>
+          <w:tab w:val="num" w:pos="6480"/>
+        </w:tabs>
+        <w:ind w:left="6480" w:hanging="360"/>
+      </w:pPr>
+      <w:rPr>
+        <w:rFonts w:ascii="Wingdings" w:hAnsi="Wingdings" w:hint="default"/>
+        <w:sz w:val="20"/>
+      </w:rPr>
+    </w:lvl>
+  </w:abstractNum>
+  <w:abstractNum w:abstractNumId="1" w15:restartNumberingAfterBreak="0">
     <w:nsid w:val="0C486AE9"/>
     <w:multiLevelType w:val="hybridMultilevel"/>
     <w:tmpl w:val="F1ACD9A2"/>
@@ -299,7 +1033,7 @@
       </w:pPr>
     </w:lvl>
   </w:abstractNum>
-  <w:abstractNum w:abstractNumId="1" w15:restartNumberingAfterBreak="0">
+  <w:abstractNum w:abstractNumId="2" w15:restartNumberingAfterBreak="0">
     <w:nsid w:val="26781679"/>
     <w:multiLevelType w:val="hybridMultilevel"/>
     <w:tmpl w:val="99582B70"/>
@@ -388,7 +1122,7 @@
       </w:pPr>
     </w:lvl>
   </w:abstractNum>
-  <w:abstractNum w:abstractNumId="2" w15:restartNumberingAfterBreak="0">
+  <w:abstractNum w:abstractNumId="3" w15:restartNumberingAfterBreak="0">
     <w:nsid w:val="2D432D84"/>
     <w:multiLevelType w:val="hybridMultilevel"/>
     <w:tmpl w:val="64B6180A"/>
@@ -477,7 +1211,7 @@
       </w:pPr>
     </w:lvl>
   </w:abstractNum>
-  <w:abstractNum w:abstractNumId="3" w15:restartNumberingAfterBreak="0">
+  <w:abstractNum w:abstractNumId="4" w15:restartNumberingAfterBreak="0">
     <w:nsid w:val="42E17A62"/>
     <w:multiLevelType w:val="hybridMultilevel"/>
     <w:tmpl w:val="6108CDE4"/>
@@ -566,7 +1300,7 @@
       </w:pPr>
     </w:lvl>
   </w:abstractNum>
-  <w:abstractNum w:abstractNumId="4" w15:restartNumberingAfterBreak="0">
+  <w:abstractNum w:abstractNumId="5" w15:restartNumberingAfterBreak="0">
     <w:nsid w:val="528B5866"/>
     <w:multiLevelType w:val="hybridMultilevel"/>
     <w:tmpl w:val="054EDB4C"/>
@@ -656,19 +1390,22 @@
     </w:lvl>
   </w:abstractNum>
   <w:num w:numId="1" w16cid:durableId="1850677872">
+    <w:abstractNumId w:val="3"/>
+  </w:num>
+  <w:num w:numId="2" w16cid:durableId="2024897372">
     <w:abstractNumId w:val="2"/>
   </w:num>
-  <w:num w:numId="2" w16cid:durableId="2024897372">
+  <w:num w:numId="3" w16cid:durableId="1913849911">
+    <w:abstractNumId w:val="4"/>
+  </w:num>
+  <w:num w:numId="4" w16cid:durableId="1534881183">
     <w:abstractNumId w:val="1"/>
   </w:num>
-  <w:num w:numId="3" w16cid:durableId="1913849911">
-    <w:abstractNumId w:val="3"/>
+  <w:num w:numId="5" w16cid:durableId="285233632">
+    <w:abstractNumId w:val="5"/>
   </w:num>
-  <w:num w:numId="4" w16cid:durableId="1534881183">
+  <w:num w:numId="6" w16cid:durableId="1139418194">
     <w:abstractNumId w:val="0"/>
-  </w:num>
-  <w:num w:numId="5" w16cid:durableId="285233632">
-    <w:abstractNumId w:val="4"/>
   </w:num>
 </w:numbering>
 </file>
@@ -1154,6 +1891,55 @@
     <w:uiPriority w:val="99"/>
     <w:rsid w:val="008C384A"/>
   </w:style>
+  <w:style w:type="paragraph" w:styleId="NormalWeb">
+    <w:name w:val="Normal (Web)"/>
+    <w:basedOn w:val="Normal"/>
+    <w:uiPriority w:val="99"/>
+    <w:semiHidden/>
+    <w:unhideWhenUsed/>
+    <w:rsid w:val="00CB27BD"/>
+    <w:pPr>
+      <w:spacing w:before="100" w:beforeAutospacing="1" w:after="100" w:afterAutospacing="1" w:line="240" w:lineRule="auto"/>
+    </w:pPr>
+    <w:rPr>
+      <w:rFonts w:ascii="Times New Roman" w:eastAsia="Times New Roman" w:hAnsi="Times New Roman" w:cs="Times New Roman"/>
+      <w:sz w:val="24"/>
+      <w:szCs w:val="24"/>
+    </w:rPr>
+  </w:style>
+  <w:style w:type="character" w:styleId="Hyperlink">
+    <w:name w:val="Hyperlink"/>
+    <w:basedOn w:val="DefaultParagraphFont"/>
+    <w:uiPriority w:val="99"/>
+    <w:semiHidden/>
+    <w:unhideWhenUsed/>
+    <w:rsid w:val="00CB27BD"/>
+    <w:rPr>
+      <w:color w:val="0000FF"/>
+      <w:u w:val="single"/>
+    </w:rPr>
+  </w:style>
+  <w:style w:type="character" w:styleId="Strong">
+    <w:name w:val="Strong"/>
+    <w:basedOn w:val="DefaultParagraphFont"/>
+    <w:uiPriority w:val="22"/>
+    <w:qFormat/>
+    <w:rsid w:val="00CB27BD"/>
+    <w:rPr>
+      <w:b/>
+      <w:bCs/>
+    </w:rPr>
+  </w:style>
+  <w:style w:type="character" w:customStyle="1" w:styleId="instructurefileholder">
+    <w:name w:val="instructure_file_holder"/>
+    <w:basedOn w:val="DefaultParagraphFont"/>
+    <w:rsid w:val="00CB27BD"/>
+  </w:style>
+  <w:style w:type="character" w:customStyle="1" w:styleId="screenreader-only">
+    <w:name w:val="screenreader-only"/>
+    <w:basedOn w:val="DefaultParagraphFont"/>
+    <w:rsid w:val="00CB27BD"/>
+  </w:style>
 </w:styles>
 </file>
 

</xml_diff>

<commit_message>
Started work on module 10 homework in biostats-1
</commit_message>
<xml_diff>
--- a/biostats-1/doc/simon-5501-10-chi-square.docx
+++ b/biostats-1/doc/simon-5501-10-chi-square.docx
@@ -57,38 +57,37 @@
           <w:sz w:val="24"/>
           <w:szCs w:val="24"/>
         </w:rPr>
-        <w:t xml:space="preserve">Save this document in PDF format and submit it on Canvas. Include your last name, the course </w:t>
-      </w:r>
-      <w:proofErr w:type="gramStart"/>
-      <w:r>
+        <w:t>Save this document in PDF format and submit it on Canvas. Include your last name, the course number and the module number in the name of your file.</w:t>
+      </w:r>
+    </w:p>
+    <w:p>
+      <w:pPr>
         <w:rPr>
           <w:rFonts w:ascii="Times New Roman" w:hAnsi="Times New Roman" w:cs="Times New Roman"/>
           <w:color w:val="C00000"/>
           <w:sz w:val="24"/>
           <w:szCs w:val="24"/>
         </w:rPr>
-        <w:t>number</w:t>
-      </w:r>
-      <w:proofErr w:type="gramEnd"/>
-      <w:r>
+      </w:pPr>
+    </w:p>
+    <w:p>
+      <w:pPr>
         <w:rPr>
           <w:rFonts w:ascii="Times New Roman" w:hAnsi="Times New Roman" w:cs="Times New Roman"/>
           <w:color w:val="C00000"/>
           <w:sz w:val="24"/>
           <w:szCs w:val="24"/>
         </w:rPr>
-        <w:t xml:space="preserve"> and the module number in the name of your file.</w:t>
-      </w:r>
-    </w:p>
-    <w:p>
-      <w:pPr>
+      </w:pPr>
+      <w:r>
         <w:rPr>
           <w:rFonts w:ascii="Times New Roman" w:hAnsi="Times New Roman" w:cs="Times New Roman"/>
           <w:color w:val="C00000"/>
           <w:sz w:val="24"/>
           <w:szCs w:val="24"/>
         </w:rPr>
-      </w:pPr>
+        <w:t xml:space="preserve">1. Show a documentation header. </w:t>
+      </w:r>
     </w:p>
     <w:p>
       <w:pPr>
@@ -99,25 +98,92 @@
           <w:szCs w:val="24"/>
         </w:rPr>
       </w:pPr>
-      <w:r>
+    </w:p>
+    <w:p>
+      <w:pPr>
         <w:rPr>
           <w:rFonts w:ascii="Times New Roman" w:hAnsi="Times New Roman" w:cs="Times New Roman"/>
           <w:color w:val="C00000"/>
           <w:sz w:val="24"/>
           <w:szCs w:val="24"/>
         </w:rPr>
-        <w:t>1. Show a documentation header. The documentation header is a description of who wrote the program, when it was written, what the purpose of the program is (briefly), and what restrictions (if any) that you may place on the program. For SPSS, you can just type the documentation as free format text. For other programs, you might use the comment feature (such as /* and */ in SAS).</w:t>
-      </w:r>
-    </w:p>
-    <w:p>
-      <w:pPr>
+      </w:pPr>
+      <w:r>
         <w:rPr>
           <w:rFonts w:ascii="Times New Roman" w:hAnsi="Times New Roman" w:cs="Times New Roman"/>
           <w:color w:val="C00000"/>
           <w:sz w:val="24"/>
           <w:szCs w:val="24"/>
         </w:rPr>
-      </w:pPr>
+        <w:t>2. Purchase a 1.69 ounce bag of plain M&amp;Ms. Count the colors in your bag. Test the hypothesis that all the colors are equally likely using a chi-square goodness of fit test. Show the output from SPSS and interpret your results.</w:t>
+      </w:r>
+    </w:p>
+    <w:p>
+      <w:pPr>
+        <w:rPr>
+          <w:rFonts w:ascii="Times New Roman" w:hAnsi="Times New Roman" w:cs="Times New Roman"/>
+          <w:color w:val="C00000"/>
+          <w:sz w:val="24"/>
+          <w:szCs w:val="24"/>
+        </w:rPr>
+      </w:pPr>
+    </w:p>
+    <w:p>
+      <w:pPr>
+        <w:rPr>
+          <w:rFonts w:ascii="Times New Roman" w:hAnsi="Times New Roman" w:cs="Times New Roman"/>
+          <w:color w:val="C00000"/>
+          <w:sz w:val="24"/>
+          <w:szCs w:val="24"/>
+        </w:rPr>
+      </w:pPr>
+      <w:r>
+        <w:rPr>
+          <w:rFonts w:ascii="Times New Roman" w:hAnsi="Times New Roman" w:cs="Times New Roman"/>
+          <w:color w:val="C00000"/>
+          <w:sz w:val="24"/>
+          <w:szCs w:val="24"/>
+        </w:rPr>
+        <w:t xml:space="preserve">3. </w:t>
+      </w:r>
+      <w:r>
+        <w:rPr>
+          <w:rFonts w:ascii="Times New Roman" w:hAnsi="Times New Roman" w:cs="Times New Roman"/>
+          <w:color w:val="C00000"/>
+          <w:sz w:val="24"/>
+          <w:szCs w:val="24"/>
+        </w:rPr>
+        <w:t>Download the file data-10-gardasil.csv and import it into SPSS. Add variable labels and value labels. Display the first ten rows of data.</w:t>
+      </w:r>
+    </w:p>
+    <w:p>
+      <w:pPr>
+        <w:rPr>
+          <w:rFonts w:ascii="Times New Roman" w:hAnsi="Times New Roman" w:cs="Times New Roman"/>
+          <w:color w:val="C00000"/>
+          <w:sz w:val="24"/>
+          <w:szCs w:val="24"/>
+        </w:rPr>
+      </w:pPr>
+    </w:p>
+    <w:p>
+      <w:pPr>
+        <w:rPr>
+          <w:rFonts w:ascii="Times New Roman" w:hAnsi="Times New Roman" w:cs="Times New Roman"/>
+          <w:color w:val="C00000"/>
+          <w:sz w:val="24"/>
+          <w:szCs w:val="24"/>
+        </w:rPr>
+      </w:pPr>
+      <w:r>
+        <w:rPr>
+          <w:rFonts w:ascii="Times New Roman" w:hAnsi="Times New Roman" w:cs="Times New Roman"/>
+          <w:color w:val="C00000"/>
+          <w:sz w:val="24"/>
+          <w:szCs w:val="24"/>
+        </w:rPr>
+        <w:t xml:space="preserve">4. Draw a bar chart displaying the percentage of patients in each clinic. </w:t>
+      </w:r>
     </w:p>
     <w:p>
       <w:pPr>
@@ -144,27 +210,7 @@
           <w:sz w:val="24"/>
           <w:szCs w:val="24"/>
         </w:rPr>
-        <w:t xml:space="preserve"> I do not have all the details, yet, but it will be </w:t>
-      </w:r>
-      <w:proofErr w:type="gramStart"/>
-      <w:r>
-        <w:rPr>
-          <w:rFonts w:ascii="Times New Roman" w:hAnsi="Times New Roman" w:cs="Times New Roman"/>
-          <w:color w:val="000000" w:themeColor="text1"/>
-          <w:sz w:val="24"/>
-          <w:szCs w:val="24"/>
-        </w:rPr>
-        <w:t>similar to</w:t>
-      </w:r>
-      <w:proofErr w:type="gramEnd"/>
-      <w:r>
-        <w:rPr>
-          <w:rFonts w:ascii="Times New Roman" w:hAnsi="Times New Roman" w:cs="Times New Roman"/>
-          <w:color w:val="000000" w:themeColor="text1"/>
-          <w:sz w:val="24"/>
-          <w:szCs w:val="24"/>
-        </w:rPr>
-        <w:t xml:space="preserve"> the following assignment from last year.</w:t>
+        <w:t xml:space="preserve"> I do not have all the details, yet, but it will be similar to the following assignment from last year.</w:t>
       </w:r>
     </w:p>
     <w:p>
@@ -207,27 +253,7 @@
             <w:szCs w:val="24"/>
             <w:u w:val="single"/>
           </w:rPr>
-          <w:t>Chi Squ</w:t>
-        </w:r>
-        <w:r>
-          <w:rPr>
-            <w:rFonts w:ascii="Times New Roman" w:eastAsia="Times New Roman" w:hAnsi="Times New Roman" w:cs="Times New Roman"/>
-            <w:color w:val="0000FF"/>
-            <w:sz w:val="24"/>
-            <w:szCs w:val="24"/>
-            <w:u w:val="single"/>
-          </w:rPr>
-          <w:t>a</w:t>
-        </w:r>
-        <w:r>
-          <w:rPr>
-            <w:rFonts w:ascii="Times New Roman" w:eastAsia="Times New Roman" w:hAnsi="Times New Roman" w:cs="Times New Roman"/>
-            <w:color w:val="0000FF"/>
-            <w:sz w:val="24"/>
-            <w:szCs w:val="24"/>
-            <w:u w:val="single"/>
-          </w:rPr>
-          <w:t>re and Odds Ratios</w:t>
+          <w:t>Chi Square and Odds Ratios</w:t>
         </w:r>
       </w:hyperlink>
     </w:p>
@@ -471,6 +497,7 @@
           <w:rFonts w:ascii="Lato" w:hAnsi="Lato"/>
           <w:color w:val="BA372A"/>
         </w:rPr>
+        <w:lastRenderedPageBreak/>
         <w:t xml:space="preserve">Open your bag of Plain </w:t>
       </w:r>
       <w:proofErr w:type="spellStart"/>
@@ -642,7 +669,6 @@
           <w:rFonts w:ascii="Lato" w:hAnsi="Lato"/>
           <w:color w:val="333333"/>
         </w:rPr>
-        <w:lastRenderedPageBreak/>
         <w:t>Follow the instructions contained in this HW assignment. Complete as directed and then upload the assignment document into Canvas.</w:t>
       </w:r>
     </w:p>
@@ -714,7 +740,6 @@
       </w:pPr>
     </w:p>
     <w:sectPr>
-      <w:headerReference w:type="default" r:id="rId14"/>
       <w:pgSz w:w="12240" w:h="15840"/>
       <w:pgMar w:top="1440" w:right="1440" w:bottom="1530" w:left="1440" w:header="720" w:footer="720" w:gutter="0"/>
       <w:cols w:space="720"/>
@@ -772,22 +797,6 @@
     </w:p>
   </w:footnote>
 </w:footnotes>
-</file>
-
-<file path=word/header1.xml><?xml version="1.0" encoding="utf-8"?>
-<w:hdr xmlns:wpc="http://schemas.microsoft.com/office/word/2010/wordprocessingCanvas" xmlns:cx="http://schemas.microsoft.com/office/drawing/2014/chartex" xmlns:cx1="http://schemas.microsoft.com/office/drawing/2015/9/8/chartex" xmlns:cx2="http://schemas.microsoft.com/office/drawing/2015/10/21/chartex" xmlns:cx3="http://schemas.microsoft.com/office/drawing/2016/5/9/chartex" xmlns:cx4="http://schemas.microsoft.com/office/drawing/2016/5/10/chartex" xmlns:cx5="http://schemas.microsoft.com/office/drawing/2016/5/11/chartex" xmlns:cx6="http://schemas.microsoft.com/office/drawing/2016/5/12/chartex" xmlns:cx7="http://schemas.microsoft.com/office/drawing/2016/5/13/chartex" xmlns:cx8="http://schemas.microsoft.com/office/drawing/2016/5/14/chartex" xmlns:mc="http://schemas.openxmlformats.org/markup-compatibility/2006" xmlns:aink="http://schemas.microsoft.com/office/drawing/2016/ink" xmlns:am3d="http://schemas.microsoft.com/office/drawing/2017/model3d" xmlns:o="urn:schemas-microsoft-com:office:office" xmlns:oel="http://schemas.microsoft.com/office/2019/extlst" xmlns:r="http://schemas.openxmlformats.org/officeDocument/2006/relationships" xmlns:m="http://schemas.openxmlformats.org/officeDocument/2006/math" xmlns:v="urn:schemas-microsoft-com:vml" xmlns:wp14="http://schemas.microsoft.com/office/word/2010/wordprocessingDrawing" xmlns:wp="http://schemas.openxmlformats.org/drawingml/2006/wordprocessingDrawing" xmlns:w10="urn:schemas-microsoft-com:office:word" xmlns:w="http://schemas.openxmlformats.org/wordprocessingml/2006/main" xmlns:w14="http://schemas.microsoft.com/office/word/2010/wordml" xmlns:w15="http://schemas.microsoft.com/office/word/2012/wordml" xmlns:w16cex="http://schemas.microsoft.com/office/word/2018/wordml/cex" xmlns:w16cid="http://schemas.microsoft.com/office/word/2016/wordml/cid" xmlns:w16="http://schemas.microsoft.com/office/word/2018/wordml" xmlns:w16sdtdh="http://schemas.microsoft.com/office/word/2020/wordml/sdtdatahash" xmlns:w16se="http://schemas.microsoft.com/office/word/2015/wordml/symex" xmlns:wpg="http://schemas.microsoft.com/office/word/2010/wordprocessingGroup" xmlns:wpi="http://schemas.microsoft.com/office/word/2010/wordprocessingInk" xmlns:wne="http://schemas.microsoft.com/office/word/2006/wordml" xmlns:wps="http://schemas.microsoft.com/office/word/2010/wordprocessingShape" mc:Ignorable="w14 w15 w16se w16cid w16 w16cex w16sdtdh wp14">
-  <w:p>
-    <w:pPr>
-      <w:pStyle w:val="Header"/>
-    </w:pPr>
-    <w:r>
-      <w:t>Surve</w:t>
-    </w:r>
-    <w:r>
-      <w:t>y Research – Designing a Survey: General Considerations</w:t>
-    </w:r>
-  </w:p>
-</w:hdr>
 </file>
 
 <file path=word/numbering.xml><?xml version="1.0" encoding="utf-8"?>

</xml_diff>

<commit_message>
Finalized week-10 in biostats-1
</commit_message>
<xml_diff>
--- a/biostats-1/doc/simon-5501-10-chi-square.docx
+++ b/biostats-1/doc/simon-5501-10-chi-square.docx
@@ -57,7 +57,27 @@
           <w:sz w:val="24"/>
           <w:szCs w:val="24"/>
         </w:rPr>
-        <w:t>Save this document in PDF format and submit it on Canvas. Include your last name, the course number and the module number in the name of your file.</w:t>
+        <w:t xml:space="preserve">Save this document in PDF format and submit it on Canvas. Include your last name, the course </w:t>
+      </w:r>
+      <w:proofErr w:type="gramStart"/>
+      <w:r>
+        <w:rPr>
+          <w:rFonts w:ascii="Times New Roman" w:hAnsi="Times New Roman" w:cs="Times New Roman"/>
+          <w:color w:val="C00000"/>
+          <w:sz w:val="24"/>
+          <w:szCs w:val="24"/>
+        </w:rPr>
+        <w:t>number</w:t>
+      </w:r>
+      <w:proofErr w:type="gramEnd"/>
+      <w:r>
+        <w:rPr>
+          <w:rFonts w:ascii="Times New Roman" w:hAnsi="Times New Roman" w:cs="Times New Roman"/>
+          <w:color w:val="C00000"/>
+          <w:sz w:val="24"/>
+          <w:szCs w:val="24"/>
+        </w:rPr>
+        <w:t xml:space="preserve"> and the module number in the name of your file.</w:t>
       </w:r>
     </w:p>
     <w:p>
@@ -115,36 +135,302 @@
           <w:sz w:val="24"/>
           <w:szCs w:val="24"/>
         </w:rPr>
-        <w:t>2. Purchase a 1.69 ounce bag of plain M&amp;Ms. Count the colors in your bag. Test the hypothesis that all the colors are equally likely using a chi-square goodness of fit test. Show the output from SPSS and interpret your results.</w:t>
-      </w:r>
-    </w:p>
-    <w:p>
-      <w:pPr>
-        <w:rPr>
-          <w:rFonts w:ascii="Times New Roman" w:hAnsi="Times New Roman" w:cs="Times New Roman"/>
-          <w:color w:val="C00000"/>
-          <w:sz w:val="24"/>
-          <w:szCs w:val="24"/>
-        </w:rPr>
-      </w:pPr>
-    </w:p>
-    <w:p>
-      <w:pPr>
-        <w:rPr>
-          <w:rFonts w:ascii="Times New Roman" w:hAnsi="Times New Roman" w:cs="Times New Roman"/>
-          <w:color w:val="C00000"/>
-          <w:sz w:val="24"/>
-          <w:szCs w:val="24"/>
-        </w:rPr>
-      </w:pPr>
-      <w:r>
-        <w:rPr>
-          <w:rFonts w:ascii="Times New Roman" w:hAnsi="Times New Roman" w:cs="Times New Roman"/>
-          <w:color w:val="C00000"/>
-          <w:sz w:val="24"/>
-          <w:szCs w:val="24"/>
-        </w:rPr>
-        <w:t xml:space="preserve">3. </w:t>
+        <w:t xml:space="preserve">2. Purchase a </w:t>
+      </w:r>
+      <w:proofErr w:type="gramStart"/>
+      <w:r>
+        <w:rPr>
+          <w:rFonts w:ascii="Times New Roman" w:hAnsi="Times New Roman" w:cs="Times New Roman"/>
+          <w:color w:val="C00000"/>
+          <w:sz w:val="24"/>
+          <w:szCs w:val="24"/>
+        </w:rPr>
+        <w:t>1.69 ounce</w:t>
+      </w:r>
+      <w:proofErr w:type="gramEnd"/>
+      <w:r>
+        <w:rPr>
+          <w:rFonts w:ascii="Times New Roman" w:hAnsi="Times New Roman" w:cs="Times New Roman"/>
+          <w:color w:val="C00000"/>
+          <w:sz w:val="24"/>
+          <w:szCs w:val="24"/>
+        </w:rPr>
+        <w:t xml:space="preserve"> bag of plain M&amp;Ms. Count the colors in your bag. </w:t>
+      </w:r>
+      <w:r>
+        <w:rPr>
+          <w:rFonts w:ascii="Times New Roman" w:hAnsi="Times New Roman" w:cs="Times New Roman"/>
+          <w:color w:val="C00000"/>
+          <w:sz w:val="24"/>
+          <w:szCs w:val="24"/>
+        </w:rPr>
+        <w:t xml:space="preserve">Input the data into SPSS. Weight the cases appropriately. Since the data is fewer than 10 rows, display </w:t>
+      </w:r>
+      <w:proofErr w:type="gramStart"/>
+      <w:r>
+        <w:rPr>
+          <w:rFonts w:ascii="Times New Roman" w:hAnsi="Times New Roman" w:cs="Times New Roman"/>
+          <w:color w:val="C00000"/>
+          <w:sz w:val="24"/>
+          <w:szCs w:val="24"/>
+        </w:rPr>
+        <w:t>all of</w:t>
+      </w:r>
+      <w:proofErr w:type="gramEnd"/>
+      <w:r>
+        <w:rPr>
+          <w:rFonts w:ascii="Times New Roman" w:hAnsi="Times New Roman" w:cs="Times New Roman"/>
+          <w:color w:val="C00000"/>
+          <w:sz w:val="24"/>
+          <w:szCs w:val="24"/>
+        </w:rPr>
+        <w:t xml:space="preserve"> the data here.</w:t>
+      </w:r>
+    </w:p>
+    <w:p>
+      <w:pPr>
+        <w:rPr>
+          <w:rFonts w:ascii="Times New Roman" w:hAnsi="Times New Roman" w:cs="Times New Roman"/>
+          <w:color w:val="C00000"/>
+          <w:sz w:val="24"/>
+          <w:szCs w:val="24"/>
+        </w:rPr>
+      </w:pPr>
+    </w:p>
+    <w:p>
+      <w:pPr>
+        <w:rPr>
+          <w:rFonts w:ascii="Times New Roman" w:hAnsi="Times New Roman" w:cs="Times New Roman"/>
+          <w:color w:val="C00000"/>
+          <w:sz w:val="24"/>
+          <w:szCs w:val="24"/>
+        </w:rPr>
+      </w:pPr>
+      <w:r>
+        <w:rPr>
+          <w:rFonts w:ascii="Times New Roman" w:hAnsi="Times New Roman" w:cs="Times New Roman"/>
+          <w:color w:val="C00000"/>
+          <w:sz w:val="24"/>
+          <w:szCs w:val="24"/>
+        </w:rPr>
+        <w:t>3. Draw a chart that illustrates the percentages for each color.</w:t>
+      </w:r>
+      <w:r>
+        <w:rPr>
+          <w:rFonts w:ascii="Times New Roman" w:hAnsi="Times New Roman" w:cs="Times New Roman"/>
+          <w:color w:val="C00000"/>
+          <w:sz w:val="24"/>
+          <w:szCs w:val="24"/>
+        </w:rPr>
+        <w:t xml:space="preserve"> This could be a bar chart, pie chart, or line graph. Provide a brief qualitative interpretation of this chart.</w:t>
+      </w:r>
+    </w:p>
+    <w:p>
+      <w:pPr>
+        <w:rPr>
+          <w:rFonts w:ascii="Times New Roman" w:hAnsi="Times New Roman" w:cs="Times New Roman"/>
+          <w:color w:val="C00000"/>
+          <w:sz w:val="24"/>
+          <w:szCs w:val="24"/>
+        </w:rPr>
+      </w:pPr>
+    </w:p>
+    <w:p>
+      <w:pPr>
+        <w:rPr>
+          <w:rFonts w:ascii="Times New Roman" w:hAnsi="Times New Roman" w:cs="Times New Roman"/>
+          <w:color w:val="C00000"/>
+          <w:sz w:val="24"/>
+          <w:szCs w:val="24"/>
+        </w:rPr>
+      </w:pPr>
+      <w:r>
+        <w:rPr>
+          <w:rFonts w:ascii="Times New Roman" w:hAnsi="Times New Roman" w:cs="Times New Roman"/>
+          <w:color w:val="C00000"/>
+          <w:sz w:val="24"/>
+          <w:szCs w:val="24"/>
+        </w:rPr>
+        <w:t>4</w:t>
+      </w:r>
+      <w:r>
+        <w:rPr>
+          <w:rFonts w:ascii="Times New Roman" w:hAnsi="Times New Roman" w:cs="Times New Roman"/>
+          <w:color w:val="C00000"/>
+          <w:sz w:val="24"/>
+          <w:szCs w:val="24"/>
+        </w:rPr>
+        <w:t xml:space="preserve">. </w:t>
+      </w:r>
+      <w:r>
+        <w:rPr>
+          <w:rFonts w:ascii="Times New Roman" w:hAnsi="Times New Roman" w:cs="Times New Roman"/>
+          <w:color w:val="C00000"/>
+          <w:sz w:val="24"/>
+          <w:szCs w:val="24"/>
+        </w:rPr>
+        <w:t>Test the hypothesis that all the colors are equally likely using a chi-square goodness of fit test. Show the output from SPSS and interpret your results.</w:t>
+      </w:r>
+    </w:p>
+    <w:p>
+      <w:pPr>
+        <w:rPr>
+          <w:rFonts w:ascii="Times New Roman" w:hAnsi="Times New Roman" w:cs="Times New Roman"/>
+          <w:color w:val="C00000"/>
+          <w:sz w:val="24"/>
+          <w:szCs w:val="24"/>
+        </w:rPr>
+      </w:pPr>
+    </w:p>
+    <w:p>
+      <w:pPr>
+        <w:rPr>
+          <w:rFonts w:ascii="Times New Roman" w:hAnsi="Times New Roman" w:cs="Times New Roman"/>
+          <w:color w:val="C00000"/>
+          <w:sz w:val="24"/>
+          <w:szCs w:val="24"/>
+        </w:rPr>
+      </w:pPr>
+      <w:r>
+        <w:rPr>
+          <w:rFonts w:ascii="Times New Roman" w:hAnsi="Times New Roman" w:cs="Times New Roman"/>
+          <w:color w:val="C00000"/>
+          <w:sz w:val="24"/>
+          <w:szCs w:val="24"/>
+        </w:rPr>
+        <w:t>5</w:t>
+      </w:r>
+      <w:r>
+        <w:rPr>
+          <w:rFonts w:ascii="Times New Roman" w:hAnsi="Times New Roman" w:cs="Times New Roman"/>
+          <w:color w:val="C00000"/>
+          <w:sz w:val="24"/>
+          <w:szCs w:val="24"/>
+        </w:rPr>
+        <w:t xml:space="preserve">. I purchased a </w:t>
+      </w:r>
+      <w:proofErr w:type="gramStart"/>
+      <w:r>
+        <w:rPr>
+          <w:rFonts w:ascii="Times New Roman" w:hAnsi="Times New Roman" w:cs="Times New Roman"/>
+          <w:color w:val="C00000"/>
+          <w:sz w:val="24"/>
+          <w:szCs w:val="24"/>
+        </w:rPr>
+        <w:t>1.74 ounce</w:t>
+      </w:r>
+      <w:proofErr w:type="gramEnd"/>
+      <w:r>
+        <w:rPr>
+          <w:rFonts w:ascii="Times New Roman" w:hAnsi="Times New Roman" w:cs="Times New Roman"/>
+          <w:color w:val="C00000"/>
+          <w:sz w:val="24"/>
+          <w:szCs w:val="24"/>
+        </w:rPr>
+        <w:t xml:space="preserve"> bag of peanut M&amp;Ms and counted the number of different colors. I stored the results in data-10-peanut.csv. Download the data</w:t>
+      </w:r>
+      <w:r>
+        <w:rPr>
+          <w:rFonts w:ascii="Times New Roman" w:hAnsi="Times New Roman" w:cs="Times New Roman"/>
+          <w:color w:val="C00000"/>
+          <w:sz w:val="24"/>
+          <w:szCs w:val="24"/>
+        </w:rPr>
+        <w:t xml:space="preserve"> and</w:t>
+      </w:r>
+      <w:r>
+        <w:rPr>
+          <w:rFonts w:ascii="Times New Roman" w:hAnsi="Times New Roman" w:cs="Times New Roman"/>
+          <w:color w:val="C00000"/>
+          <w:sz w:val="24"/>
+          <w:szCs w:val="24"/>
+        </w:rPr>
+        <w:t xml:space="preserve"> combine it with your data. </w:t>
+      </w:r>
+      <w:r>
+        <w:rPr>
+          <w:rFonts w:ascii="Times New Roman" w:hAnsi="Times New Roman" w:cs="Times New Roman"/>
+          <w:color w:val="C00000"/>
+          <w:sz w:val="24"/>
+          <w:szCs w:val="24"/>
+        </w:rPr>
+        <w:t>Test the hypothesis that the color proportions are independent of type of M&amp;M. Present the SPSS output and interpret your findings.</w:t>
+      </w:r>
+    </w:p>
+    <w:p>
+      <w:pPr>
+        <w:rPr>
+          <w:rFonts w:ascii="Times New Roman" w:hAnsi="Times New Roman" w:cs="Times New Roman"/>
+          <w:color w:val="C00000"/>
+          <w:sz w:val="24"/>
+          <w:szCs w:val="24"/>
+        </w:rPr>
+      </w:pPr>
+    </w:p>
+    <w:p>
+      <w:pPr>
+        <w:rPr>
+          <w:rFonts w:ascii="Times New Roman" w:hAnsi="Times New Roman" w:cs="Times New Roman"/>
+          <w:color w:val="C00000"/>
+          <w:sz w:val="24"/>
+          <w:szCs w:val="24"/>
+        </w:rPr>
+      </w:pPr>
+      <w:r>
+        <w:rPr>
+          <w:rFonts w:ascii="Times New Roman" w:hAnsi="Times New Roman" w:cs="Times New Roman"/>
+          <w:color w:val="C00000"/>
+          <w:sz w:val="24"/>
+          <w:szCs w:val="24"/>
+        </w:rPr>
+        <w:t>6</w:t>
+      </w:r>
+      <w:r>
+        <w:rPr>
+          <w:rFonts w:ascii="Times New Roman" w:hAnsi="Times New Roman" w:cs="Times New Roman"/>
+          <w:color w:val="C00000"/>
+          <w:sz w:val="24"/>
+          <w:szCs w:val="24"/>
+        </w:rPr>
+        <w:t>. Did either of the two tests you ran above produce any warning messages? If so, please explain why you received the warning message.</w:t>
+      </w:r>
+    </w:p>
+    <w:p>
+      <w:pPr>
+        <w:rPr>
+          <w:rFonts w:ascii="Times New Roman" w:hAnsi="Times New Roman" w:cs="Times New Roman"/>
+          <w:color w:val="C00000"/>
+          <w:sz w:val="24"/>
+          <w:szCs w:val="24"/>
+        </w:rPr>
+      </w:pPr>
+    </w:p>
+    <w:p>
+      <w:pPr>
+        <w:rPr>
+          <w:rFonts w:ascii="Times New Roman" w:hAnsi="Times New Roman" w:cs="Times New Roman"/>
+          <w:color w:val="C00000"/>
+          <w:sz w:val="24"/>
+          <w:szCs w:val="24"/>
+        </w:rPr>
+      </w:pPr>
+      <w:r>
+        <w:rPr>
+          <w:rFonts w:ascii="Times New Roman" w:hAnsi="Times New Roman" w:cs="Times New Roman"/>
+          <w:color w:val="C00000"/>
+          <w:sz w:val="24"/>
+          <w:szCs w:val="24"/>
+        </w:rPr>
+        <w:t>7</w:t>
+      </w:r>
+      <w:r>
+        <w:rPr>
+          <w:rFonts w:ascii="Times New Roman" w:hAnsi="Times New Roman" w:cs="Times New Roman"/>
+          <w:color w:val="C00000"/>
+          <w:sz w:val="24"/>
+          <w:szCs w:val="24"/>
+        </w:rPr>
+        <w:t xml:space="preserve">. </w:t>
       </w:r>
       <w:r>
         <w:rPr>
@@ -182,558 +468,192 @@
           <w:sz w:val="24"/>
           <w:szCs w:val="24"/>
         </w:rPr>
-        <w:t xml:space="preserve">4. Draw a bar chart displaying the percentage of patients in each clinic. </w:t>
-      </w:r>
-    </w:p>
-    <w:p>
-      <w:pPr>
-        <w:rPr>
-          <w:rFonts w:ascii="Times New Roman" w:hAnsi="Times New Roman" w:cs="Times New Roman"/>
-          <w:color w:val="000000" w:themeColor="text1"/>
-          <w:sz w:val="24"/>
-          <w:szCs w:val="24"/>
-        </w:rPr>
-      </w:pPr>
-      <w:r>
-        <w:rPr>
-          <w:rFonts w:ascii="Times New Roman" w:hAnsi="Times New Roman" w:cs="Times New Roman"/>
-          <w:color w:val="000000" w:themeColor="text1"/>
-          <w:sz w:val="24"/>
-          <w:szCs w:val="24"/>
-        </w:rPr>
-        <w:t>This homework will involve the collection of color information from a bag of M&amp;M candies.</w:t>
-      </w:r>
-      <w:r>
-        <w:rPr>
-          <w:rFonts w:ascii="Times New Roman" w:hAnsi="Times New Roman" w:cs="Times New Roman"/>
-          <w:color w:val="000000" w:themeColor="text1"/>
-          <w:sz w:val="24"/>
-          <w:szCs w:val="24"/>
-        </w:rPr>
-        <w:t xml:space="preserve"> I do not have all the details, yet, but it will be similar to the following assignment from last year.</w:t>
-      </w:r>
-    </w:p>
-    <w:p>
-      <w:pPr>
-        <w:spacing w:before="100" w:beforeAutospacing="1" w:after="100" w:afterAutospacing="1" w:line="240" w:lineRule="auto"/>
-        <w:rPr>
-          <w:rFonts w:ascii="Times New Roman" w:eastAsia="Times New Roman" w:hAnsi="Times New Roman" w:cs="Times New Roman"/>
-          <w:sz w:val="24"/>
-          <w:szCs w:val="24"/>
-        </w:rPr>
-      </w:pPr>
-      <w:hyperlink r:id="rId7" w:tooltip="HW#10-Chi Square and ORs" w:history="1">
-        <w:r>
-          <w:rPr>
-            <w:rFonts w:ascii="Times New Roman" w:eastAsia="Times New Roman" w:hAnsi="Times New Roman" w:cs="Times New Roman"/>
-            <w:color w:val="0000FF"/>
-            <w:sz w:val="24"/>
-            <w:szCs w:val="24"/>
-            <w:u w:val="single"/>
-          </w:rPr>
-          <w:t xml:space="preserve">Homework Assignment 9 </w:t>
-        </w:r>
-        <w:r>
-          <w:rPr>
-            <w:rFonts w:ascii="Times New Roman" w:eastAsia="Times New Roman" w:hAnsi="Times New Roman" w:cs="Times New Roman"/>
-            <w:b/>
-            <w:bCs/>
-            <w:color w:val="0000FF"/>
-            <w:sz w:val="24"/>
-            <w:szCs w:val="24"/>
-            <w:u w:val="single"/>
-          </w:rPr>
-          <w:t xml:space="preserve">- </w:t>
-        </w:r>
-        <w:r>
-          <w:rPr>
-            <w:rFonts w:ascii="Times New Roman" w:eastAsia="Times New Roman" w:hAnsi="Times New Roman" w:cs="Times New Roman"/>
-            <w:color w:val="0000FF"/>
-            <w:sz w:val="24"/>
-            <w:szCs w:val="24"/>
-            <w:u w:val="single"/>
-          </w:rPr>
-          <w:t>Chi Square and Odds Ratios</w:t>
-        </w:r>
-      </w:hyperlink>
-    </w:p>
-    <w:p>
-      <w:pPr>
-        <w:spacing w:before="100" w:beforeAutospacing="1" w:after="100" w:afterAutospacing="1" w:line="240" w:lineRule="auto"/>
-        <w:rPr>
-          <w:rFonts w:ascii="Times New Roman" w:eastAsia="Times New Roman" w:hAnsi="Times New Roman" w:cs="Times New Roman"/>
-          <w:sz w:val="24"/>
-          <w:szCs w:val="24"/>
-        </w:rPr>
-      </w:pPr>
-      <w:r>
-        <w:rPr>
-          <w:rFonts w:ascii="Times New Roman" w:eastAsia="Times New Roman" w:hAnsi="Times New Roman" w:cs="Times New Roman"/>
-          <w:sz w:val="24"/>
-          <w:szCs w:val="24"/>
-        </w:rPr>
-        <w:t xml:space="preserve">M&amp;M Class Bag Counts - The data in the summary table will be used to complete the HW assignment. </w:t>
-      </w:r>
-      <w:r>
-        <w:rPr>
-          <w:rFonts w:ascii="Times New Roman" w:eastAsia="Times New Roman" w:hAnsi="Times New Roman" w:cs="Times New Roman"/>
-          <w:b/>
-          <w:bCs/>
-          <w:sz w:val="24"/>
-          <w:szCs w:val="24"/>
-          <w:u w:val="single"/>
-        </w:rPr>
-        <w:t>YOU MUST HAVE a 1.69 oz bag of PLAIN M&amp;Ms to complete the lesson</w:t>
-      </w:r>
-      <w:r>
-        <w:rPr>
-          <w:rFonts w:ascii="Times New Roman" w:eastAsia="Times New Roman" w:hAnsi="Times New Roman" w:cs="Times New Roman"/>
-          <w:b/>
-          <w:bCs/>
-          <w:sz w:val="24"/>
-          <w:szCs w:val="24"/>
-        </w:rPr>
-        <w:t xml:space="preserve">. Count the colors in your bag and post them as directed in the </w:t>
-      </w:r>
-      <w:hyperlink r:id="rId8" w:tooltip="m&amp;m Color Reporting " w:history="1">
-        <w:r>
-          <w:rPr>
-            <w:rFonts w:ascii="Times New Roman" w:eastAsia="Times New Roman" w:hAnsi="Times New Roman" w:cs="Times New Roman"/>
-            <w:b/>
-            <w:bCs/>
-            <w:color w:val="0000FF"/>
-            <w:sz w:val="24"/>
-            <w:szCs w:val="24"/>
-            <w:u w:val="single"/>
-          </w:rPr>
-          <w:t>M&amp;M Color Reporting discussion board</w:t>
-        </w:r>
-      </w:hyperlink>
-      <w:r>
-        <w:rPr>
-          <w:rFonts w:ascii="Times New Roman" w:eastAsia="Times New Roman" w:hAnsi="Times New Roman" w:cs="Times New Roman"/>
-          <w:b/>
-          <w:bCs/>
-          <w:sz w:val="24"/>
-          <w:szCs w:val="24"/>
-        </w:rPr>
-        <w:t xml:space="preserve">. Do this by Sunday October 30th at midnight. I will create a class summary of the bag color counts. </w:t>
-      </w:r>
-    </w:p>
-    <w:p>
-      <w:pPr>
-        <w:spacing w:before="100" w:beforeAutospacing="1" w:after="100" w:afterAutospacing="1" w:line="240" w:lineRule="auto"/>
-        <w:rPr>
-          <w:rFonts w:ascii="Times New Roman" w:eastAsia="Times New Roman" w:hAnsi="Times New Roman" w:cs="Times New Roman"/>
-          <w:sz w:val="24"/>
-          <w:szCs w:val="24"/>
-        </w:rPr>
-      </w:pPr>
-      <w:r>
-        <w:rPr>
-          <w:rFonts w:ascii="Times New Roman" w:eastAsia="Times New Roman" w:hAnsi="Times New Roman" w:cs="Times New Roman"/>
-          <w:sz w:val="24"/>
-          <w:szCs w:val="24"/>
-        </w:rPr>
-        <w:t xml:space="preserve">For those who do not have bag counts included in the summary that I post: </w:t>
-      </w:r>
-      <w:r>
-        <w:rPr>
-          <w:rFonts w:ascii="Times New Roman" w:eastAsia="Times New Roman" w:hAnsi="Times New Roman" w:cs="Times New Roman"/>
-          <w:b/>
-          <w:bCs/>
-          <w:color w:val="E03E2D"/>
-          <w:sz w:val="24"/>
-          <w:szCs w:val="24"/>
-        </w:rPr>
-        <w:t>DO NOT ADD YOUR BAG TO THESE COUNTS</w:t>
-      </w:r>
-      <w:r>
-        <w:rPr>
-          <w:rFonts w:ascii="Times New Roman" w:eastAsia="Times New Roman" w:hAnsi="Times New Roman" w:cs="Times New Roman"/>
+        <w:t>8</w:t>
+      </w:r>
+      <w:r>
+        <w:rPr>
+          <w:rFonts w:ascii="Times New Roman" w:hAnsi="Times New Roman" w:cs="Times New Roman"/>
+          <w:color w:val="C00000"/>
+          <w:sz w:val="24"/>
+          <w:szCs w:val="24"/>
+        </w:rPr>
+        <w:t>. Draw a bar chart displaying the percentage of patients in each clinic</w:t>
+      </w:r>
+      <w:r>
+        <w:rPr>
+          <w:rFonts w:ascii="Times New Roman" w:hAnsi="Times New Roman" w:cs="Times New Roman"/>
+          <w:color w:val="C00000"/>
+          <w:sz w:val="24"/>
+          <w:szCs w:val="24"/>
+        </w:rPr>
+        <w:t xml:space="preserve"> who did or did not complete all the shots</w:t>
+      </w:r>
+      <w:r>
+        <w:rPr>
+          <w:rFonts w:ascii="Times New Roman" w:hAnsi="Times New Roman" w:cs="Times New Roman"/>
+          <w:color w:val="C00000"/>
           <w:sz w:val="24"/>
           <w:szCs w:val="24"/>
         </w:rPr>
         <w:t>.</w:t>
       </w:r>
-    </w:p>
-    <w:p>
-      <w:pPr>
-        <w:numPr>
-          <w:ilvl w:val="0"/>
-          <w:numId w:val="6"/>
-        </w:numPr>
-        <w:spacing w:before="100" w:beforeAutospacing="1" w:after="100" w:afterAutospacing="1" w:line="240" w:lineRule="auto"/>
-        <w:rPr>
-          <w:rFonts w:ascii="Times New Roman" w:eastAsia="Times New Roman" w:hAnsi="Times New Roman" w:cs="Times New Roman"/>
-          <w:sz w:val="24"/>
-          <w:szCs w:val="24"/>
-        </w:rPr>
-      </w:pPr>
-      <w:hyperlink r:id="rId9" w:tooltip="m&amp;m Color Reporting " w:history="1">
-        <w:r>
-          <w:rPr>
-            <w:rFonts w:ascii="Times New Roman" w:eastAsia="Times New Roman" w:hAnsi="Times New Roman" w:cs="Times New Roman"/>
-            <w:color w:val="0000FF"/>
-            <w:sz w:val="24"/>
-            <w:szCs w:val="24"/>
-            <w:u w:val="single"/>
-          </w:rPr>
-          <w:t>M&amp;M Color Reporting Discussion Board</w:t>
-        </w:r>
-      </w:hyperlink>
-    </w:p>
-    <w:p>
-      <w:pPr>
-        <w:numPr>
-          <w:ilvl w:val="0"/>
-          <w:numId w:val="6"/>
-        </w:numPr>
-        <w:spacing w:before="100" w:beforeAutospacing="1" w:after="100" w:afterAutospacing="1" w:line="240" w:lineRule="auto"/>
-        <w:rPr>
-          <w:rFonts w:ascii="Times New Roman" w:eastAsia="Times New Roman" w:hAnsi="Times New Roman" w:cs="Times New Roman"/>
-          <w:sz w:val="24"/>
-          <w:szCs w:val="24"/>
-        </w:rPr>
-      </w:pPr>
-      <w:r>
-        <w:rPr>
-          <w:rFonts w:ascii="Times New Roman" w:eastAsia="Times New Roman" w:hAnsi="Times New Roman" w:cs="Times New Roman"/>
-          <w:sz w:val="24"/>
-          <w:szCs w:val="24"/>
-        </w:rPr>
-        <w:t>Treat the counts provided in the summary as representative of the class.</w:t>
-      </w:r>
-    </w:p>
-    <w:p>
-      <w:pPr>
-        <w:numPr>
-          <w:ilvl w:val="0"/>
-          <w:numId w:val="6"/>
-        </w:numPr>
-        <w:spacing w:before="100" w:beforeAutospacing="1" w:after="100" w:afterAutospacing="1" w:line="240" w:lineRule="auto"/>
-        <w:rPr>
-          <w:rFonts w:ascii="Times New Roman" w:eastAsia="Times New Roman" w:hAnsi="Times New Roman" w:cs="Times New Roman"/>
-          <w:sz w:val="24"/>
-          <w:szCs w:val="24"/>
-        </w:rPr>
-      </w:pPr>
-      <w:r>
-        <w:rPr>
-          <w:rFonts w:ascii="Times New Roman" w:eastAsia="Times New Roman" w:hAnsi="Times New Roman" w:cs="Times New Roman"/>
-          <w:sz w:val="24"/>
-          <w:szCs w:val="24"/>
-        </w:rPr>
-        <w:t>You will use your own bag counts for the problems that require your bag counts.</w:t>
-      </w:r>
-    </w:p>
-    <w:p>
-      <w:pPr>
-        <w:numPr>
-          <w:ilvl w:val="0"/>
-          <w:numId w:val="6"/>
-        </w:numPr>
-        <w:spacing w:before="100" w:beforeAutospacing="1" w:after="100" w:afterAutospacing="1" w:line="240" w:lineRule="auto"/>
-        <w:rPr>
-          <w:rFonts w:ascii="Times New Roman" w:eastAsia="Times New Roman" w:hAnsi="Times New Roman" w:cs="Times New Roman"/>
-          <w:sz w:val="24"/>
-          <w:szCs w:val="24"/>
-        </w:rPr>
-      </w:pPr>
-      <w:r>
-        <w:rPr>
-          <w:rFonts w:ascii="Times New Roman" w:eastAsia="Times New Roman" w:hAnsi="Times New Roman" w:cs="Times New Roman"/>
-          <w:sz w:val="24"/>
-          <w:szCs w:val="24"/>
-        </w:rPr>
-        <w:t>You will use the data in the count summary table for the problems that require class bag counts.</w:t>
-      </w:r>
-    </w:p>
-    <w:p>
-      <w:pPr>
-        <w:spacing w:before="100" w:beforeAutospacing="1" w:after="100" w:afterAutospacing="1" w:line="240" w:lineRule="auto"/>
-        <w:rPr>
-          <w:rFonts w:ascii="Times New Roman" w:eastAsia="Times New Roman" w:hAnsi="Times New Roman" w:cs="Times New Roman"/>
-          <w:sz w:val="24"/>
-          <w:szCs w:val="24"/>
-        </w:rPr>
-      </w:pPr>
-      <w:hyperlink r:id="rId10" w:tgtFrame="_blank" w:tooltip="m and m class bag counts - 2022.docx" w:history="1">
-        <w:r>
-          <w:rPr>
-            <w:rFonts w:ascii="Times New Roman" w:eastAsia="Times New Roman" w:hAnsi="Times New Roman" w:cs="Times New Roman"/>
-            <w:color w:val="0000FF"/>
-            <w:sz w:val="24"/>
-            <w:szCs w:val="24"/>
-            <w:u w:val="single"/>
-          </w:rPr>
-          <w:t>Class Bag Count Summary Table</w:t>
-        </w:r>
-      </w:hyperlink>
-    </w:p>
-    <w:p>
-      <w:pPr>
-        <w:spacing w:before="100" w:beforeAutospacing="1" w:after="100" w:afterAutospacing="1" w:line="240" w:lineRule="auto"/>
-        <w:rPr>
-          <w:rFonts w:ascii="Times New Roman" w:eastAsia="Times New Roman" w:hAnsi="Times New Roman" w:cs="Times New Roman"/>
-          <w:sz w:val="24"/>
-          <w:szCs w:val="24"/>
-        </w:rPr>
-      </w:pPr>
-    </w:p>
-    <w:p>
-      <w:pPr>
-        <w:pStyle w:val="NormalWeb"/>
-        <w:shd w:val="clear" w:color="auto" w:fill="FFFFFF"/>
-        <w:spacing w:before="180" w:beforeAutospacing="0" w:after="180" w:afterAutospacing="0"/>
-        <w:rPr>
-          <w:rFonts w:ascii="Lato" w:hAnsi="Lato"/>
-          <w:color w:val="333333"/>
-        </w:rPr>
-      </w:pPr>
-      <w:r>
-        <w:rPr>
-          <w:rStyle w:val="Strong"/>
-          <w:rFonts w:ascii="Lato" w:hAnsi="Lato"/>
-          <w:color w:val="BA372A"/>
+      <w:r>
+        <w:rPr>
+          <w:rFonts w:ascii="Times New Roman" w:hAnsi="Times New Roman" w:cs="Times New Roman"/>
+          <w:color w:val="C00000"/>
+          <w:sz w:val="24"/>
+          <w:szCs w:val="24"/>
+        </w:rPr>
+        <w:t xml:space="preserve"> Be sure to select the </w:t>
+      </w:r>
+      <w:r>
+        <w:rPr>
+          <w:rFonts w:ascii="Times New Roman" w:hAnsi="Times New Roman" w:cs="Times New Roman"/>
+          <w:color w:val="C00000"/>
+          <w:sz w:val="24"/>
+          <w:szCs w:val="24"/>
+        </w:rPr>
+        <w:t>Scale to 100% option within the Options menu of the chart editor. Provide a brief qualitative interpretation of this plot.</w:t>
+      </w:r>
+    </w:p>
+    <w:p>
+      <w:pPr>
+        <w:rPr>
+          <w:rFonts w:ascii="Times New Roman" w:hAnsi="Times New Roman" w:cs="Times New Roman"/>
+          <w:color w:val="C00000"/>
+          <w:sz w:val="24"/>
+          <w:szCs w:val="24"/>
+        </w:rPr>
+      </w:pPr>
+    </w:p>
+    <w:p>
+      <w:pPr>
+        <w:rPr>
+          <w:rFonts w:ascii="Times New Roman" w:hAnsi="Times New Roman" w:cs="Times New Roman"/>
+          <w:color w:val="C00000"/>
+          <w:sz w:val="24"/>
+          <w:szCs w:val="24"/>
+        </w:rPr>
+      </w:pPr>
+      <w:r>
+        <w:rPr>
+          <w:rFonts w:ascii="Times New Roman" w:hAnsi="Times New Roman" w:cs="Times New Roman"/>
+          <w:color w:val="C00000"/>
+          <w:sz w:val="24"/>
+          <w:szCs w:val="24"/>
         </w:rPr>
         <w:lastRenderedPageBreak/>
-        <w:t xml:space="preserve">Open your bag of Plain </w:t>
-      </w:r>
-      <w:proofErr w:type="spellStart"/>
-      <w:r>
-        <w:rPr>
-          <w:rStyle w:val="Strong"/>
-          <w:rFonts w:ascii="Lato" w:hAnsi="Lato"/>
-          <w:color w:val="BA372A"/>
-        </w:rPr>
-        <w:t>m&amp;ms</w:t>
-      </w:r>
-      <w:proofErr w:type="spellEnd"/>
-      <w:r>
-        <w:rPr>
-          <w:rStyle w:val="Strong"/>
-          <w:rFonts w:ascii="Lato" w:hAnsi="Lato"/>
-          <w:color w:val="BA372A"/>
-        </w:rPr>
-        <w:t>. (Single Serving Bag ~1.69 oz)</w:t>
-      </w:r>
-    </w:p>
-    <w:p>
-      <w:pPr>
-        <w:pStyle w:val="NormalWeb"/>
-        <w:shd w:val="clear" w:color="auto" w:fill="FFFFFF"/>
-        <w:spacing w:before="180" w:beforeAutospacing="0" w:after="180" w:afterAutospacing="0"/>
-        <w:rPr>
-          <w:rFonts w:ascii="Lato" w:hAnsi="Lato"/>
-          <w:color w:val="333333"/>
-        </w:rPr>
-      </w:pPr>
-      <w:r>
-        <w:rPr>
-          <w:rStyle w:val="Strong"/>
-          <w:rFonts w:ascii="Lato" w:hAnsi="Lato"/>
-          <w:color w:val="BA372A"/>
-        </w:rPr>
-        <w:t>Count the colors in the bag.</w:t>
-      </w:r>
-    </w:p>
-    <w:p>
-      <w:pPr>
-        <w:pStyle w:val="NormalWeb"/>
-        <w:shd w:val="clear" w:color="auto" w:fill="FFFFFF"/>
-        <w:spacing w:before="180" w:beforeAutospacing="0" w:after="180" w:afterAutospacing="0"/>
-        <w:rPr>
-          <w:rFonts w:ascii="Lato" w:hAnsi="Lato"/>
-          <w:color w:val="333333"/>
-        </w:rPr>
-      </w:pPr>
-      <w:r>
-        <w:rPr>
-          <w:rStyle w:val="Strong"/>
-          <w:rFonts w:ascii="Lato" w:hAnsi="Lato"/>
-          <w:color w:val="BA372A"/>
-        </w:rPr>
-        <w:t>Post your colors and number of those colors in the </w:t>
-      </w:r>
-      <w:proofErr w:type="spellStart"/>
-      <w:r>
-        <w:rPr>
-          <w:rStyle w:val="Strong"/>
-          <w:rFonts w:ascii="Lato" w:hAnsi="Lato"/>
-          <w:color w:val="BA372A"/>
-        </w:rPr>
-        <w:fldChar w:fldCharType="begin"/>
-      </w:r>
-      <w:r>
-        <w:rPr>
-          <w:rStyle w:val="Strong"/>
-          <w:rFonts w:ascii="Lato" w:hAnsi="Lato"/>
-          <w:color w:val="BA372A"/>
-        </w:rPr>
-        <w:instrText>HYPERLINK "https://umsystem.instructure.com/courses/199097/discussion_topics/1719966" \o "m&amp;m Color Reporting "</w:instrText>
-      </w:r>
-      <w:r>
-        <w:rPr>
-          <w:rStyle w:val="Strong"/>
-          <w:rFonts w:ascii="Lato" w:hAnsi="Lato"/>
-          <w:color w:val="BA372A"/>
-        </w:rPr>
-      </w:r>
-      <w:r>
-        <w:rPr>
-          <w:rStyle w:val="Strong"/>
-          <w:rFonts w:ascii="Lato" w:hAnsi="Lato"/>
-          <w:color w:val="BA372A"/>
-        </w:rPr>
-        <w:fldChar w:fldCharType="separate"/>
-      </w:r>
-      <w:r>
-        <w:rPr>
-          <w:rStyle w:val="Hyperlink"/>
-          <w:rFonts w:ascii="Lato" w:hAnsi="Lato"/>
-          <w:b/>
-          <w:bCs/>
-        </w:rPr>
-        <w:t>m&amp;m</w:t>
-      </w:r>
-      <w:proofErr w:type="spellEnd"/>
-      <w:r>
-        <w:rPr>
-          <w:rStyle w:val="Hyperlink"/>
-          <w:rFonts w:ascii="Lato" w:hAnsi="Lato"/>
-          <w:b/>
-          <w:bCs/>
-        </w:rPr>
-        <w:t xml:space="preserve"> Color Reporting discussion board</w:t>
-      </w:r>
-      <w:r>
-        <w:rPr>
-          <w:rStyle w:val="Strong"/>
-          <w:rFonts w:ascii="Lato" w:hAnsi="Lato"/>
-          <w:color w:val="BA372A"/>
-        </w:rPr>
-        <w:fldChar w:fldCharType="end"/>
-      </w:r>
-      <w:r>
-        <w:rPr>
-          <w:rStyle w:val="Strong"/>
-          <w:rFonts w:ascii="Lato" w:hAnsi="Lato"/>
-          <w:color w:val="BA372A"/>
-        </w:rPr>
-        <w:t>.</w:t>
-      </w:r>
-    </w:p>
-    <w:p>
-      <w:pPr>
-        <w:pStyle w:val="NormalWeb"/>
-        <w:shd w:val="clear" w:color="auto" w:fill="FFFFFF"/>
-        <w:spacing w:before="180" w:beforeAutospacing="0" w:after="180" w:afterAutospacing="0"/>
-        <w:rPr>
-          <w:rFonts w:ascii="Lato" w:hAnsi="Lato"/>
-          <w:color w:val="333333"/>
-        </w:rPr>
-      </w:pPr>
-      <w:r>
-        <w:rPr>
-          <w:rStyle w:val="Strong"/>
-          <w:rFonts w:ascii="Lato" w:hAnsi="Lato"/>
-          <w:color w:val="E03E2D"/>
-        </w:rPr>
-        <w:t>Due Date: </w:t>
-      </w:r>
-      <w:hyperlink r:id="rId11" w:tooltip="Weekly schedule for Fall semester 2023" w:history="1">
-        <w:r>
-          <w:rPr>
-            <w:rStyle w:val="Hyperlink"/>
-            <w:rFonts w:ascii="Lato" w:hAnsi="Lato"/>
-            <w:b/>
-            <w:bCs/>
-          </w:rPr>
-          <w:t>End of the eleventh week of classes</w:t>
-        </w:r>
-      </w:hyperlink>
-    </w:p>
-    <w:p>
-      <w:pPr>
-        <w:pStyle w:val="NormalWeb"/>
-        <w:shd w:val="clear" w:color="auto" w:fill="FFFFFF"/>
-        <w:spacing w:before="180" w:beforeAutospacing="0" w:after="180" w:afterAutospacing="0"/>
-        <w:rPr>
-          <w:rFonts w:ascii="Lato" w:hAnsi="Lato"/>
-          <w:color w:val="333333"/>
-        </w:rPr>
-      </w:pPr>
-      <w:r>
-        <w:rPr>
-          <w:rFonts w:ascii="Lato" w:hAnsi="Lato"/>
-          <w:color w:val="333333"/>
-        </w:rPr>
-        <w:t>Follow the instructions contained in this HW assignment. Complete as directed and then upload the assignment document into Canvas.</w:t>
-      </w:r>
-    </w:p>
-    <w:p>
-      <w:pPr>
-        <w:pStyle w:val="NormalWeb"/>
-        <w:shd w:val="clear" w:color="auto" w:fill="FFFFFF"/>
-        <w:spacing w:before="0" w:beforeAutospacing="0" w:after="0" w:afterAutospacing="0"/>
-        <w:rPr>
-          <w:rFonts w:ascii="Lato" w:hAnsi="Lato"/>
-          <w:color w:val="333333"/>
-        </w:rPr>
-      </w:pPr>
-      <w:hyperlink r:id="rId12" w:tgtFrame="_blank" w:tooltip="m and m class bag counts - 2022-1.docx" w:history="1">
-        <w:r>
-          <w:rPr>
-            <w:rStyle w:val="Hyperlink"/>
-            <w:rFonts w:ascii="Lato" w:hAnsi="Lato"/>
-          </w:rPr>
-          <w:t>Class Bag Count Summary Table</w:t>
-        </w:r>
-      </w:hyperlink>
-      <w:r>
-        <w:rPr>
-          <w:rFonts w:ascii="Lato" w:hAnsi="Lato"/>
-          <w:color w:val="333333"/>
-        </w:rPr>
-        <w:t xml:space="preserve"> </w:t>
-      </w:r>
-    </w:p>
-    <w:p>
-      <w:pPr>
-        <w:pStyle w:val="NormalWeb"/>
-        <w:shd w:val="clear" w:color="auto" w:fill="FFFFFF"/>
-        <w:spacing w:before="180" w:beforeAutospacing="0" w:after="180" w:afterAutospacing="0"/>
-        <w:rPr>
-          <w:rFonts w:ascii="Lato" w:hAnsi="Lato"/>
-          <w:color w:val="333333"/>
-        </w:rPr>
-      </w:pPr>
-      <w:hyperlink r:id="rId13" w:tgtFrame="_blank" w:tooltip="BSI HW Chi-Square and Odds-Risk 2022.docx" w:history="1">
-        <w:r>
-          <w:rPr>
-            <w:rStyle w:val="Hyperlink"/>
-            <w:rFonts w:ascii="Lato" w:hAnsi="Lato"/>
-          </w:rPr>
-          <w:t>Homework #11 - Chi Square and Odds Ratios</w:t>
-        </w:r>
-      </w:hyperlink>
-    </w:p>
-    <w:p>
-      <w:pPr>
-        <w:spacing w:before="100" w:beforeAutospacing="1" w:after="100" w:afterAutospacing="1" w:line="240" w:lineRule="auto"/>
-        <w:rPr>
-          <w:rFonts w:ascii="Times New Roman" w:eastAsia="Times New Roman" w:hAnsi="Times New Roman" w:cs="Times New Roman"/>
-          <w:sz w:val="24"/>
-          <w:szCs w:val="24"/>
-        </w:rPr>
-      </w:pPr>
-    </w:p>
-    <w:p>
-      <w:pPr>
-        <w:rPr>
-          <w:rFonts w:ascii="Times New Roman" w:hAnsi="Times New Roman" w:cs="Times New Roman"/>
-          <w:color w:val="000000" w:themeColor="text1"/>
+        <w:t>9</w:t>
+      </w:r>
+      <w:r>
+        <w:rPr>
+          <w:rFonts w:ascii="Times New Roman" w:hAnsi="Times New Roman" w:cs="Times New Roman"/>
+          <w:color w:val="C00000"/>
+          <w:sz w:val="24"/>
+          <w:szCs w:val="24"/>
+        </w:rPr>
+        <w:t>. Calculate a chi-square test of independence between clinic and completion of shots. Present the output and interpret the results.</w:t>
+      </w:r>
+    </w:p>
+    <w:p>
+      <w:pPr>
+        <w:rPr>
+          <w:rFonts w:ascii="Times New Roman" w:hAnsi="Times New Roman" w:cs="Times New Roman"/>
+          <w:color w:val="C00000"/>
+          <w:sz w:val="24"/>
+          <w:szCs w:val="24"/>
+        </w:rPr>
+      </w:pPr>
+    </w:p>
+    <w:p>
+      <w:pPr>
+        <w:rPr>
+          <w:rFonts w:ascii="Times New Roman" w:hAnsi="Times New Roman" w:cs="Times New Roman"/>
+          <w:color w:val="C00000"/>
+          <w:sz w:val="24"/>
+          <w:szCs w:val="24"/>
+        </w:rPr>
+      </w:pPr>
+      <w:r>
+        <w:rPr>
+          <w:rFonts w:ascii="Times New Roman" w:hAnsi="Times New Roman" w:cs="Times New Roman"/>
+          <w:color w:val="C00000"/>
+          <w:sz w:val="24"/>
+          <w:szCs w:val="24"/>
+        </w:rPr>
+        <w:t>1</w:t>
+      </w:r>
+      <w:r>
+        <w:rPr>
+          <w:rFonts w:ascii="Times New Roman" w:hAnsi="Times New Roman" w:cs="Times New Roman"/>
+          <w:color w:val="C00000"/>
+          <w:sz w:val="24"/>
+          <w:szCs w:val="24"/>
+        </w:rPr>
+        <w:t>0</w:t>
+      </w:r>
+      <w:r>
+        <w:rPr>
+          <w:rFonts w:ascii="Times New Roman" w:hAnsi="Times New Roman" w:cs="Times New Roman"/>
+          <w:color w:val="C00000"/>
+          <w:sz w:val="24"/>
+          <w:szCs w:val="24"/>
+        </w:rPr>
+        <w:t>. Display the standardized residuals from the test mentioned above. Display them and provide an interpretation.</w:t>
+      </w:r>
+    </w:p>
+    <w:p>
+      <w:pPr>
+        <w:rPr>
+          <w:rFonts w:ascii="Times New Roman" w:hAnsi="Times New Roman" w:cs="Times New Roman"/>
+          <w:color w:val="C00000"/>
+          <w:sz w:val="24"/>
+          <w:szCs w:val="24"/>
+        </w:rPr>
+      </w:pPr>
+    </w:p>
+    <w:p>
+      <w:pPr>
+        <w:rPr>
+          <w:rFonts w:ascii="Times New Roman" w:hAnsi="Times New Roman" w:cs="Times New Roman"/>
+          <w:color w:val="C00000"/>
+          <w:sz w:val="24"/>
+          <w:szCs w:val="24"/>
+        </w:rPr>
+      </w:pPr>
+      <w:r>
+        <w:rPr>
+          <w:rFonts w:ascii="Times New Roman" w:hAnsi="Times New Roman" w:cs="Times New Roman"/>
+          <w:color w:val="C00000"/>
+          <w:sz w:val="24"/>
+          <w:szCs w:val="24"/>
+        </w:rPr>
+        <w:t>1</w:t>
+      </w:r>
+      <w:r>
+        <w:rPr>
+          <w:rFonts w:ascii="Times New Roman" w:hAnsi="Times New Roman" w:cs="Times New Roman"/>
+          <w:color w:val="C00000"/>
+          <w:sz w:val="24"/>
+          <w:szCs w:val="24"/>
+        </w:rPr>
+        <w:t>1</w:t>
+      </w:r>
+      <w:r>
+        <w:rPr>
+          <w:rFonts w:ascii="Times New Roman" w:hAnsi="Times New Roman" w:cs="Times New Roman"/>
+          <w:color w:val="C00000"/>
+          <w:sz w:val="24"/>
+          <w:szCs w:val="24"/>
+        </w:rPr>
+        <w:t>. Estimate the odds ratio of completion of shorts versus age group. Display the odds ratio and its confidence interval. Interpret this confidence interval.</w:t>
+      </w:r>
+    </w:p>
+    <w:p>
+      <w:pPr>
+        <w:rPr>
+          <w:rFonts w:ascii="Times New Roman" w:hAnsi="Times New Roman" w:cs="Times New Roman"/>
+          <w:color w:val="C00000"/>
           <w:sz w:val="24"/>
           <w:szCs w:val="24"/>
         </w:rPr>

</xml_diff>

<commit_message>
Minor update to simon-5501-10-chi-square in biostats-1
</commit_message>
<xml_diff>
--- a/biostats-1/doc/simon-5501-10-chi-square.docx
+++ b/biostats-1/doc/simon-5501-10-chi-square.docx
@@ -439,7 +439,25 @@
           <w:sz w:val="24"/>
           <w:szCs w:val="24"/>
         </w:rPr>
-        <w:t>Download the file data-10-gardasil.csv and import it into SPSS. Add variable labels and value labels. Display the first ten rows of data.</w:t>
+        <w:t xml:space="preserve">Download the file data-10-gardasil.csv </w:t>
+      </w:r>
+      <w:r>
+        <w:rPr>
+          <w:rFonts w:ascii="Times New Roman" w:hAnsi="Times New Roman" w:cs="Times New Roman"/>
+          <w:color w:val="C00000"/>
+          <w:sz w:val="24"/>
+          <w:szCs w:val="24"/>
+        </w:rPr>
+        <w:t xml:space="preserve">(or data-10-gardasil.tsv or data-10-gardasil.xls) </w:t>
+      </w:r>
+      <w:r>
+        <w:rPr>
+          <w:rFonts w:ascii="Times New Roman" w:hAnsi="Times New Roman" w:cs="Times New Roman"/>
+          <w:color w:val="C00000"/>
+          <w:sz w:val="24"/>
+          <w:szCs w:val="24"/>
+        </w:rPr>
+        <w:t>and import it into SPSS. Add variable labels and value labels. Display the first ten rows of data.</w:t>
       </w:r>
     </w:p>
     <w:p>

</xml_diff>